<commit_message>
se comenta mas cosas
</commit_message>
<xml_diff>
--- a/proyecto_algoritmos.docx
+++ b/proyecto_algoritmos.docx
@@ -4,7 +4,7 @@
   <w:body>
     <w:p>
       <w:pPr>
-        <w:pStyle w:val="662"/>
+        <w:pStyle w:val="888"/>
         <w:pBdr/>
         <w:spacing/>
         <w:ind/>
@@ -15,11 +15,15 @@
       <w:r>
         <w:t xml:space="preserve">PROYECTO 3:</w:t>
       </w:r>
-      <w:r/>
+      <w:r>
+        <w:rPr>
+          <w:highlight w:val="none"/>
+        </w:rPr>
+      </w:r>
     </w:p>
     <w:p>
       <w:pPr>
-        <w:pStyle w:val="662"/>
+        <w:pStyle w:val="888"/>
         <w:pBdr/>
         <w:spacing/>
         <w:ind/>
@@ -40,20 +44,20 @@
       <w:hyperlink r:id="rId9" w:tooltip="https://www.cs.us.es/~marper/docencia/bioinformatics/temas/alineamiento-pares-trans.pdf" w:history="1">
         <w:r>
           <w:rPr>
-            <w:rStyle w:val="186"/>
+            <w:rStyle w:val="874"/>
             <w:highlight w:val="none"/>
           </w:rPr>
           <w:t xml:space="preserve">https://www.cs.us.es/~marper/docencia/bioinformatics/temas/alineamiento-pares-trans.pdf</w:t>
         </w:r>
         <w:r>
           <w:rPr>
-            <w:rStyle w:val="186"/>
+            <w:rStyle w:val="874"/>
             <w:highlight w:val="none"/>
           </w:rPr>
         </w:r>
         <w:r>
           <w:rPr>
-            <w:rStyle w:val="186"/>
+            <w:rStyle w:val="874"/>
             <w:highlight w:val="none"/>
           </w:rPr>
         </w:r>
@@ -63,19 +67,153 @@
           <w:highlight w:val="none"/>
         </w:rPr>
       </w:r>
-    </w:p>
-    <w:p>
-      <w:pPr>
-        <w:pStyle w:val="662"/>
-        <w:pBdr/>
-        <w:spacing/>
-        <w:ind/>
-        <w:rPr/>
-      </w:pPr>
       <w:r>
         <w:rPr>
           <w:highlight w:val="none"/>
         </w:rPr>
+      </w:r>
+    </w:p>
+    <w:p>
+      <w:pPr>
+        <w:pStyle w:val="888"/>
+        <w:pBdr/>
+        <w:spacing/>
+        <w:ind/>
+        <w:rPr/>
+      </w:pPr>
+      <w:r/>
+      <w:r/>
+    </w:p>
+    <w:p>
+      <w:pPr>
+        <w:pStyle w:val="888"/>
+        <w:pBdr/>
+        <w:spacing/>
+        <w:ind/>
+        <w:rPr/>
+      </w:pPr>
+      <w:r/>
+      <w:r/>
+    </w:p>
+    <w:p>
+      <w:pPr>
+        <w:pStyle w:val="888"/>
+        <w:pBdr/>
+        <w:spacing/>
+        <w:ind/>
+        <w:rPr>
+          <w:highlight w:val="none"/>
+        </w:rPr>
+      </w:pPr>
+      <w:r>
+        <w:rPr>
+          <w:highlight w:val="none"/>
+        </w:rPr>
+      </w:r>
+      <w:r>
+        <w:rPr>
+          <w:highlight w:val="none"/>
+        </w:rPr>
+        <w:t xml:space="preserve">La funcion U(c,d) es para comparar los caracteres de la misma posicion de las dos ecuencias dependiendo de su puntaje</w:t>
+      </w:r>
+      <w:r/>
+    </w:p>
+    <w:p>
+      <w:pPr>
+        <w:pStyle w:val="888"/>
+        <w:pBdr/>
+        <w:spacing/>
+        <w:ind/>
+        <w:rPr/>
+      </w:pPr>
+      <w:r/>
+      <w:r/>
+    </w:p>
+    <w:p>
+      <w:pPr>
+        <w:pStyle w:val="888"/>
+        <w:pBdr/>
+        <w:spacing/>
+        <w:ind/>
+        <w:rPr>
+          <w:highlight w:val="none"/>
+        </w:rPr>
+      </w:pPr>
+      <w:r>
+        <w:rPr>
+          <w:highlight w:val="none"/>
+        </w:rPr>
+        <w:t xml:space="preserve">MATRIZ DE COINCIDENCIA: PURINAS Y PIRIMIDINAS</w:t>
+      </w:r>
+      <w:r>
+        <w:rPr>
+          <w:highlight w:val="none"/>
+        </w:rPr>
+      </w:r>
+    </w:p>
+    <w:p>
+      <w:pPr>
+        <w:pStyle w:val="888"/>
+        <w:pBdr/>
+        <w:spacing/>
+        <w:ind/>
+        <w:rPr/>
+      </w:pPr>
+      <w:r/>
+      <w:r/>
+    </w:p>
+    <w:p>
+      <w:pPr>
+        <w:pStyle w:val="888"/>
+        <w:pBdr/>
+        <w:spacing/>
+        <w:ind/>
+        <w:rPr>
+          <w:highlight w:val="none"/>
+        </w:rPr>
+      </w:pPr>
+      <w:r>
+        <w:rPr>
+          <w:highlight w:val="yellow"/>
+        </w:rPr>
+        <w:t xml:space="preserve">Si se hizo un gap arriba, el siguiente gap debe ser abajo!!!!!</w:t>
+      </w:r>
+      <w:r>
+        <w:rPr>
+          <w:highlight w:val="yellow"/>
+        </w:rPr>
+      </w:r>
+      <w:r>
+        <w:rPr>
+          <w:highlight w:val="none"/>
+        </w:rPr>
+      </w:r>
+      <w:r>
+        <w:rPr>
+          <w:highlight w:val="none"/>
+        </w:rPr>
+      </w:r>
+      <w:r>
+        <w:rPr>
+          <w:highlight w:val="none"/>
+        </w:rPr>
+      </w:r>
+    </w:p>
+    <w:p>
+      <w:pPr>
+        <w:pStyle w:val="888"/>
+        <w:pBdr/>
+        <w:spacing/>
+        <w:ind/>
+        <w:rPr>
+          <w:highlight w:val="none"/>
+        </w:rPr>
+      </w:pPr>
+      <w:r>
+        <w:rPr>
+          <w:highlight w:val="none"/>
+        </w:rPr>
+        <w:t xml:space="preserve">Depediendo de la matriz de puntuacion hay que ser si conviene hacer un gap o no</w:t>
       </w:r>
       <w:r>
         <w:rPr>
@@ -105,7 +243,6 @@
         <w:ind/>
         <w:rPr/>
       </w:pPr>
-      <w:r/>
       <w:r>
         <w:separator/>
       </w:r>
@@ -120,7 +257,6 @@
         <w:ind/>
         <w:rPr/>
       </w:pPr>
-      <w:r/>
       <w:r>
         <w:continuationSeparator/>
       </w:r>
@@ -140,7 +276,6 @@
         <w:ind/>
         <w:rPr/>
       </w:pPr>
-      <w:r/>
       <w:r>
         <w:separator/>
       </w:r>
@@ -155,7 +290,6 @@
         <w:ind/>
         <w:rPr/>
       </w:pPr>
-      <w:r/>
       <w:r>
         <w:continuationSeparator/>
       </w:r>
@@ -446,7 +580,7 @@
     <w:lsdException w:name="Bibliography" w:uiPriority="37"/>
     <w:lsdException w:name="TOC Heading" w:uiPriority="39" w:qFormat="1"/>
   </w:latentStyles>
-  <w:style w:type="table" w:styleId="10" w:default="1">
+  <w:style w:type="table" w:styleId="699" w:default="1">
     <w:name w:val="Normal Table"/>
     <w:uiPriority w:val="99"/>
     <w:semiHidden/>
@@ -639,9 +773,9 @@
       </w:tcPr>
     </w:tblStylePr>
   </w:style>
-  <w:style w:type="table" w:styleId="11">
+  <w:style w:type="table" w:styleId="700">
     <w:name w:val="Table Grid"/>
-    <w:basedOn w:val="10"/>
+    <w:basedOn w:val="699"/>
     <w:uiPriority w:val="59"/>
     <w:pPr>
       <w:pBdr/>
@@ -838,9 +972,9 @@
       </w:tcPr>
     </w:tblStylePr>
   </w:style>
-  <w:style w:type="table" w:styleId="12">
+  <w:style w:type="table" w:styleId="701">
     <w:name w:val="Table Grid Light"/>
-    <w:basedOn w:val="10"/>
+    <w:basedOn w:val="699"/>
     <w:uiPriority w:val="59"/>
     <w:pPr>
       <w:pBdr/>
@@ -1037,9 +1171,9 @@
       </w:tcPr>
     </w:tblStylePr>
   </w:style>
-  <w:style w:type="table" w:styleId="13">
+  <w:style w:type="table" w:styleId="702">
     <w:name w:val="Plain Table 1"/>
-    <w:basedOn w:val="10"/>
+    <w:basedOn w:val="699"/>
     <w:uiPriority w:val="59"/>
     <w:pPr>
       <w:pBdr/>
@@ -1262,9 +1396,9 @@
       </w:tcPr>
     </w:tblStylePr>
   </w:style>
-  <w:style w:type="table" w:styleId="14">
+  <w:style w:type="table" w:styleId="703">
     <w:name w:val="Plain Table 2"/>
-    <w:basedOn w:val="10"/>
+    <w:basedOn w:val="699"/>
     <w:uiPriority w:val="59"/>
     <w:pPr>
       <w:pBdr/>
@@ -1495,9 +1629,9 @@
       </w:tcPr>
     </w:tblStylePr>
   </w:style>
-  <w:style w:type="table" w:styleId="15">
+  <w:style w:type="table" w:styleId="704">
     <w:name w:val="Plain Table 3"/>
-    <w:basedOn w:val="10"/>
+    <w:basedOn w:val="699"/>
     <w:uiPriority w:val="99"/>
     <w:pPr>
       <w:pBdr/>
@@ -1725,9 +1859,9 @@
       </w:tcPr>
     </w:tblStylePr>
   </w:style>
-  <w:style w:type="table" w:styleId="16">
+  <w:style w:type="table" w:styleId="705">
     <w:name w:val="Plain Table 4"/>
-    <w:basedOn w:val="10"/>
+    <w:basedOn w:val="699"/>
     <w:uiPriority w:val="99"/>
     <w:pPr>
       <w:pBdr/>
@@ -1941,9 +2075,9 @@
       </w:tcPr>
     </w:tblStylePr>
   </w:style>
-  <w:style w:type="table" w:styleId="17">
+  <w:style w:type="table" w:styleId="706">
     <w:name w:val="Plain Table 5"/>
-    <w:basedOn w:val="10"/>
+    <w:basedOn w:val="699"/>
     <w:uiPriority w:val="99"/>
     <w:pPr>
       <w:pBdr/>
@@ -2174,9 +2308,9 @@
       </w:tcPr>
     </w:tblStylePr>
   </w:style>
-  <w:style w:type="table" w:styleId="18">
+  <w:style w:type="table" w:styleId="707">
     <w:name w:val="Grid Table 1 Light"/>
-    <w:basedOn w:val="10"/>
+    <w:basedOn w:val="699"/>
     <w:uiPriority w:val="99"/>
     <w:pPr>
       <w:pBdr/>
@@ -2397,9 +2531,9 @@
       </w:tcPr>
     </w:tblStylePr>
   </w:style>
-  <w:style w:type="table" w:styleId="19">
+  <w:style w:type="table" w:styleId="708">
     <w:name w:val="Grid Table 1 Light - Accent 1"/>
-    <w:basedOn w:val="10"/>
+    <w:basedOn w:val="699"/>
     <w:uiPriority w:val="99"/>
     <w:pPr>
       <w:pBdr/>
@@ -2620,9 +2754,9 @@
       </w:tcPr>
     </w:tblStylePr>
   </w:style>
-  <w:style w:type="table" w:styleId="20">
+  <w:style w:type="table" w:styleId="709">
     <w:name w:val="Grid Table 1 Light - Accent 2"/>
-    <w:basedOn w:val="10"/>
+    <w:basedOn w:val="699"/>
     <w:uiPriority w:val="99"/>
     <w:pPr>
       <w:pBdr/>
@@ -2843,9 +2977,9 @@
       </w:tcPr>
     </w:tblStylePr>
   </w:style>
-  <w:style w:type="table" w:styleId="21">
+  <w:style w:type="table" w:styleId="710">
     <w:name w:val="Grid Table 1 Light - Accent 3"/>
-    <w:basedOn w:val="10"/>
+    <w:basedOn w:val="699"/>
     <w:uiPriority w:val="99"/>
     <w:pPr>
       <w:pBdr/>
@@ -3066,9 +3200,9 @@
       </w:tcPr>
     </w:tblStylePr>
   </w:style>
-  <w:style w:type="table" w:styleId="22">
+  <w:style w:type="table" w:styleId="711">
     <w:name w:val="Grid Table 1 Light - Accent 4"/>
-    <w:basedOn w:val="10"/>
+    <w:basedOn w:val="699"/>
     <w:uiPriority w:val="99"/>
     <w:pPr>
       <w:pBdr/>
@@ -3289,9 +3423,9 @@
       </w:tcPr>
     </w:tblStylePr>
   </w:style>
-  <w:style w:type="table" w:styleId="23">
+  <w:style w:type="table" w:styleId="712">
     <w:name w:val="Grid Table 1 Light - Accent 5"/>
-    <w:basedOn w:val="10"/>
+    <w:basedOn w:val="699"/>
     <w:uiPriority w:val="99"/>
     <w:pPr>
       <w:pBdr/>
@@ -3512,9 +3646,9 @@
       </w:tcPr>
     </w:tblStylePr>
   </w:style>
-  <w:style w:type="table" w:styleId="24">
+  <w:style w:type="table" w:styleId="713">
     <w:name w:val="Grid Table 1 Light - Accent 6"/>
-    <w:basedOn w:val="10"/>
+    <w:basedOn w:val="699"/>
     <w:uiPriority w:val="99"/>
     <w:pPr>
       <w:pBdr/>
@@ -3735,9 +3869,9 @@
       </w:tcPr>
     </w:tblStylePr>
   </w:style>
-  <w:style w:type="table" w:styleId="25">
+  <w:style w:type="table" w:styleId="714">
     <w:name w:val="Grid Table 2"/>
-    <w:basedOn w:val="10"/>
+    <w:basedOn w:val="699"/>
     <w:uiPriority w:val="99"/>
     <w:pPr>
       <w:pBdr/>
@@ -3967,9 +4101,9 @@
       </w:tcPr>
     </w:tblStylePr>
   </w:style>
-  <w:style w:type="table" w:styleId="26">
+  <w:style w:type="table" w:styleId="715">
     <w:name w:val="Grid Table 2 - Accent 1"/>
-    <w:basedOn w:val="10"/>
+    <w:basedOn w:val="699"/>
     <w:uiPriority w:val="99"/>
     <w:pPr>
       <w:pBdr/>
@@ -4199,9 +4333,9 @@
       </w:tcPr>
     </w:tblStylePr>
   </w:style>
-  <w:style w:type="table" w:styleId="27">
+  <w:style w:type="table" w:styleId="716">
     <w:name w:val="Grid Table 2 - Accent 2"/>
-    <w:basedOn w:val="10"/>
+    <w:basedOn w:val="699"/>
     <w:uiPriority w:val="99"/>
     <w:pPr>
       <w:pBdr/>
@@ -4431,9 +4565,9 @@
       </w:tcPr>
     </w:tblStylePr>
   </w:style>
-  <w:style w:type="table" w:styleId="28">
+  <w:style w:type="table" w:styleId="717">
     <w:name w:val="Grid Table 2 - Accent 3"/>
-    <w:basedOn w:val="10"/>
+    <w:basedOn w:val="699"/>
     <w:uiPriority w:val="99"/>
     <w:pPr>
       <w:pBdr/>
@@ -4663,9 +4797,9 @@
       </w:tcPr>
     </w:tblStylePr>
   </w:style>
-  <w:style w:type="table" w:styleId="29">
+  <w:style w:type="table" w:styleId="718">
     <w:name w:val="Grid Table 2 - Accent 4"/>
-    <w:basedOn w:val="10"/>
+    <w:basedOn w:val="699"/>
     <w:uiPriority w:val="99"/>
     <w:pPr>
       <w:pBdr/>
@@ -4895,9 +5029,9 @@
       </w:tcPr>
     </w:tblStylePr>
   </w:style>
-  <w:style w:type="table" w:styleId="30">
+  <w:style w:type="table" w:styleId="719">
     <w:name w:val="Grid Table 2 - Accent 5"/>
-    <w:basedOn w:val="10"/>
+    <w:basedOn w:val="699"/>
     <w:uiPriority w:val="99"/>
     <w:pPr>
       <w:pBdr/>
@@ -5127,9 +5261,9 @@
       </w:tcPr>
     </w:tblStylePr>
   </w:style>
-  <w:style w:type="table" w:styleId="31">
+  <w:style w:type="table" w:styleId="720">
     <w:name w:val="Grid Table 2 - Accent 6"/>
-    <w:basedOn w:val="10"/>
+    <w:basedOn w:val="699"/>
     <w:uiPriority w:val="99"/>
     <w:pPr>
       <w:pBdr/>
@@ -5359,9 +5493,9 @@
       </w:tcPr>
     </w:tblStylePr>
   </w:style>
-  <w:style w:type="table" w:styleId="32">
+  <w:style w:type="table" w:styleId="721">
     <w:name w:val="Grid Table 3"/>
-    <w:basedOn w:val="10"/>
+    <w:basedOn w:val="699"/>
     <w:uiPriority w:val="99"/>
     <w:pPr>
       <w:pBdr/>
@@ -5460,29 +5594,6 @@
         <w:tblBorders/>
       </w:tblPr>
       <w:tcPr>
-        <w:shd w:color="ffffff"/>
-        <w:tcBorders>
-          <w:top w:val="none" w:color="000000" w:sz="4" w:space="0"/>
-          <w:left w:val="none" w:color="000000" w:sz="4" w:space="0"/>
-          <w:bottom w:val="none" w:color="000000" w:sz="4" w:space="0"/>
-          <w:right w:val="none" w:color="000000" w:sz="4" w:space="0"/>
-        </w:tcBorders>
-      </w:tcPr>
-    </w:tblStylePr>
-    <w:tblStylePr w:type="firstRow">
-      <w:rPr>
-        <w:b/>
-        <w:color w:val="404040"/>
-      </w:rPr>
-      <w:pPr>
-        <w:pBdr/>
-        <w:spacing/>
-        <w:ind/>
-      </w:pPr>
-      <w:tblPr>
-        <w:tblBorders/>
-      </w:tblPr>
-      <w:tcPr>
         <w:shd w:val="clear" w:color="ffffff"/>
         <w:tcBorders>
           <w:top w:val="none" w:color="000000" w:sz="4" w:space="0"/>
@@ -5492,30 +5603,7 @@
         </w:tcBorders>
       </w:tcPr>
     </w:tblStylePr>
-    <w:tblStylePr w:type="lastCol">
-      <w:rPr>
-        <w:i/>
-        <w:color w:val="404040"/>
-      </w:rPr>
-      <w:pPr>
-        <w:pBdr/>
-        <w:spacing/>
-        <w:ind/>
-      </w:pPr>
-      <w:tblPr>
-        <w:tblBorders/>
-      </w:tblPr>
-      <w:tcPr>
-        <w:shd w:color="ffffff"/>
-        <w:tcBorders>
-          <w:top w:val="none" w:color="000000" w:sz="4" w:space="0"/>
-          <w:left w:val="none" w:color="000000" w:sz="4" w:space="0"/>
-          <w:bottom w:val="none" w:color="000000" w:sz="4" w:space="0"/>
-          <w:right w:val="none" w:color="000000" w:sz="4" w:space="0"/>
-        </w:tcBorders>
-      </w:tcPr>
-    </w:tblStylePr>
-    <w:tblStylePr w:type="lastRow">
+    <w:tblStylePr w:type="firstRow">
       <w:rPr>
         <w:b/>
         <w:color w:val="404040"/>
@@ -5538,6 +5626,52 @@
         </w:tcBorders>
       </w:tcPr>
     </w:tblStylePr>
+    <w:tblStylePr w:type="lastCol">
+      <w:rPr>
+        <w:i/>
+        <w:color w:val="404040"/>
+      </w:rPr>
+      <w:pPr>
+        <w:pBdr/>
+        <w:spacing/>
+        <w:ind/>
+      </w:pPr>
+      <w:tblPr>
+        <w:tblBorders/>
+      </w:tblPr>
+      <w:tcPr>
+        <w:shd w:val="clear" w:color="ffffff"/>
+        <w:tcBorders>
+          <w:top w:val="none" w:color="000000" w:sz="4" w:space="0"/>
+          <w:left w:val="none" w:color="000000" w:sz="4" w:space="0"/>
+          <w:bottom w:val="none" w:color="000000" w:sz="4" w:space="0"/>
+          <w:right w:val="none" w:color="000000" w:sz="4" w:space="0"/>
+        </w:tcBorders>
+      </w:tcPr>
+    </w:tblStylePr>
+    <w:tblStylePr w:type="lastRow">
+      <w:rPr>
+        <w:b/>
+        <w:color w:val="404040"/>
+      </w:rPr>
+      <w:pPr>
+        <w:pBdr/>
+        <w:spacing/>
+        <w:ind/>
+      </w:pPr>
+      <w:tblPr>
+        <w:tblBorders/>
+      </w:tblPr>
+      <w:tcPr>
+        <w:shd w:val="clear" w:color="ffffff"/>
+        <w:tcBorders>
+          <w:top w:val="none" w:color="000000" w:sz="4" w:space="0"/>
+          <w:left w:val="none" w:color="000000" w:sz="4" w:space="0"/>
+          <w:bottom w:val="none" w:color="000000" w:sz="4" w:space="0"/>
+          <w:right w:val="none" w:color="000000" w:sz="4" w:space="0"/>
+        </w:tcBorders>
+      </w:tcPr>
+    </w:tblStylePr>
     <w:tblStylePr w:type="nwCell">
       <w:pPr>
         <w:pBdr/>
@@ -5604,9 +5738,9 @@
       </w:tcPr>
     </w:tblStylePr>
   </w:style>
-  <w:style w:type="table" w:styleId="33">
+  <w:style w:type="table" w:styleId="722">
     <w:name w:val="Grid Table 3 - Accent 1"/>
-    <w:basedOn w:val="10"/>
+    <w:basedOn w:val="699"/>
     <w:uiPriority w:val="99"/>
     <w:pPr>
       <w:pBdr/>
@@ -5705,29 +5839,6 @@
         <w:tblBorders/>
       </w:tblPr>
       <w:tcPr>
-        <w:shd w:color="ffffff"/>
-        <w:tcBorders>
-          <w:top w:val="none" w:color="000000" w:sz="4" w:space="0"/>
-          <w:left w:val="none" w:color="000000" w:sz="4" w:space="0"/>
-          <w:bottom w:val="none" w:color="000000" w:sz="4" w:space="0"/>
-          <w:right w:val="none" w:color="000000" w:sz="4" w:space="0"/>
-        </w:tcBorders>
-      </w:tcPr>
-    </w:tblStylePr>
-    <w:tblStylePr w:type="firstRow">
-      <w:rPr>
-        <w:b/>
-        <w:color w:val="404040"/>
-      </w:rPr>
-      <w:pPr>
-        <w:pBdr/>
-        <w:spacing/>
-        <w:ind/>
-      </w:pPr>
-      <w:tblPr>
-        <w:tblBorders/>
-      </w:tblPr>
-      <w:tcPr>
         <w:shd w:val="clear" w:color="ffffff"/>
         <w:tcBorders>
           <w:top w:val="none" w:color="000000" w:sz="4" w:space="0"/>
@@ -5737,30 +5848,7 @@
         </w:tcBorders>
       </w:tcPr>
     </w:tblStylePr>
-    <w:tblStylePr w:type="lastCol">
-      <w:rPr>
-        <w:i/>
-        <w:color w:val="404040"/>
-      </w:rPr>
-      <w:pPr>
-        <w:pBdr/>
-        <w:spacing/>
-        <w:ind/>
-      </w:pPr>
-      <w:tblPr>
-        <w:tblBorders/>
-      </w:tblPr>
-      <w:tcPr>
-        <w:shd w:color="ffffff"/>
-        <w:tcBorders>
-          <w:top w:val="none" w:color="000000" w:sz="4" w:space="0"/>
-          <w:left w:val="none" w:color="000000" w:sz="4" w:space="0"/>
-          <w:bottom w:val="none" w:color="000000" w:sz="4" w:space="0"/>
-          <w:right w:val="none" w:color="000000" w:sz="4" w:space="0"/>
-        </w:tcBorders>
-      </w:tcPr>
-    </w:tblStylePr>
-    <w:tblStylePr w:type="lastRow">
+    <w:tblStylePr w:type="firstRow">
       <w:rPr>
         <w:b/>
         <w:color w:val="404040"/>
@@ -5783,6 +5871,52 @@
         </w:tcBorders>
       </w:tcPr>
     </w:tblStylePr>
+    <w:tblStylePr w:type="lastCol">
+      <w:rPr>
+        <w:i/>
+        <w:color w:val="404040"/>
+      </w:rPr>
+      <w:pPr>
+        <w:pBdr/>
+        <w:spacing/>
+        <w:ind/>
+      </w:pPr>
+      <w:tblPr>
+        <w:tblBorders/>
+      </w:tblPr>
+      <w:tcPr>
+        <w:shd w:val="clear" w:color="ffffff"/>
+        <w:tcBorders>
+          <w:top w:val="none" w:color="000000" w:sz="4" w:space="0"/>
+          <w:left w:val="none" w:color="000000" w:sz="4" w:space="0"/>
+          <w:bottom w:val="none" w:color="000000" w:sz="4" w:space="0"/>
+          <w:right w:val="none" w:color="000000" w:sz="4" w:space="0"/>
+        </w:tcBorders>
+      </w:tcPr>
+    </w:tblStylePr>
+    <w:tblStylePr w:type="lastRow">
+      <w:rPr>
+        <w:b/>
+        <w:color w:val="404040"/>
+      </w:rPr>
+      <w:pPr>
+        <w:pBdr/>
+        <w:spacing/>
+        <w:ind/>
+      </w:pPr>
+      <w:tblPr>
+        <w:tblBorders/>
+      </w:tblPr>
+      <w:tcPr>
+        <w:shd w:val="clear" w:color="ffffff"/>
+        <w:tcBorders>
+          <w:top w:val="none" w:color="000000" w:sz="4" w:space="0"/>
+          <w:left w:val="none" w:color="000000" w:sz="4" w:space="0"/>
+          <w:bottom w:val="none" w:color="000000" w:sz="4" w:space="0"/>
+          <w:right w:val="none" w:color="000000" w:sz="4" w:space="0"/>
+        </w:tcBorders>
+      </w:tcPr>
+    </w:tblStylePr>
     <w:tblStylePr w:type="nwCell">
       <w:pPr>
         <w:pBdr/>
@@ -5849,9 +5983,9 @@
       </w:tcPr>
     </w:tblStylePr>
   </w:style>
-  <w:style w:type="table" w:styleId="34">
+  <w:style w:type="table" w:styleId="723">
     <w:name w:val="Grid Table 3 - Accent 2"/>
-    <w:basedOn w:val="10"/>
+    <w:basedOn w:val="699"/>
     <w:uiPriority w:val="99"/>
     <w:pPr>
       <w:pBdr/>
@@ -5950,29 +6084,6 @@
         <w:tblBorders/>
       </w:tblPr>
       <w:tcPr>
-        <w:shd w:color="ffffff"/>
-        <w:tcBorders>
-          <w:top w:val="none" w:color="000000" w:sz="4" w:space="0"/>
-          <w:left w:val="none" w:color="000000" w:sz="4" w:space="0"/>
-          <w:bottom w:val="none" w:color="000000" w:sz="4" w:space="0"/>
-          <w:right w:val="none" w:color="000000" w:sz="4" w:space="0"/>
-        </w:tcBorders>
-      </w:tcPr>
-    </w:tblStylePr>
-    <w:tblStylePr w:type="firstRow">
-      <w:rPr>
-        <w:b/>
-        <w:color w:val="404040"/>
-      </w:rPr>
-      <w:pPr>
-        <w:pBdr/>
-        <w:spacing/>
-        <w:ind/>
-      </w:pPr>
-      <w:tblPr>
-        <w:tblBorders/>
-      </w:tblPr>
-      <w:tcPr>
         <w:shd w:val="clear" w:color="ffffff"/>
         <w:tcBorders>
           <w:top w:val="none" w:color="000000" w:sz="4" w:space="0"/>
@@ -5982,30 +6093,7 @@
         </w:tcBorders>
       </w:tcPr>
     </w:tblStylePr>
-    <w:tblStylePr w:type="lastCol">
-      <w:rPr>
-        <w:i/>
-        <w:color w:val="404040"/>
-      </w:rPr>
-      <w:pPr>
-        <w:pBdr/>
-        <w:spacing/>
-        <w:ind/>
-      </w:pPr>
-      <w:tblPr>
-        <w:tblBorders/>
-      </w:tblPr>
-      <w:tcPr>
-        <w:shd w:color="ffffff"/>
-        <w:tcBorders>
-          <w:top w:val="none" w:color="000000" w:sz="4" w:space="0"/>
-          <w:left w:val="none" w:color="000000" w:sz="4" w:space="0"/>
-          <w:bottom w:val="none" w:color="000000" w:sz="4" w:space="0"/>
-          <w:right w:val="none" w:color="000000" w:sz="4" w:space="0"/>
-        </w:tcBorders>
-      </w:tcPr>
-    </w:tblStylePr>
-    <w:tblStylePr w:type="lastRow">
+    <w:tblStylePr w:type="firstRow">
       <w:rPr>
         <w:b/>
         <w:color w:val="404040"/>
@@ -6028,6 +6116,52 @@
         </w:tcBorders>
       </w:tcPr>
     </w:tblStylePr>
+    <w:tblStylePr w:type="lastCol">
+      <w:rPr>
+        <w:i/>
+        <w:color w:val="404040"/>
+      </w:rPr>
+      <w:pPr>
+        <w:pBdr/>
+        <w:spacing/>
+        <w:ind/>
+      </w:pPr>
+      <w:tblPr>
+        <w:tblBorders/>
+      </w:tblPr>
+      <w:tcPr>
+        <w:shd w:val="clear" w:color="ffffff"/>
+        <w:tcBorders>
+          <w:top w:val="none" w:color="000000" w:sz="4" w:space="0"/>
+          <w:left w:val="none" w:color="000000" w:sz="4" w:space="0"/>
+          <w:bottom w:val="none" w:color="000000" w:sz="4" w:space="0"/>
+          <w:right w:val="none" w:color="000000" w:sz="4" w:space="0"/>
+        </w:tcBorders>
+      </w:tcPr>
+    </w:tblStylePr>
+    <w:tblStylePr w:type="lastRow">
+      <w:rPr>
+        <w:b/>
+        <w:color w:val="404040"/>
+      </w:rPr>
+      <w:pPr>
+        <w:pBdr/>
+        <w:spacing/>
+        <w:ind/>
+      </w:pPr>
+      <w:tblPr>
+        <w:tblBorders/>
+      </w:tblPr>
+      <w:tcPr>
+        <w:shd w:val="clear" w:color="ffffff"/>
+        <w:tcBorders>
+          <w:top w:val="none" w:color="000000" w:sz="4" w:space="0"/>
+          <w:left w:val="none" w:color="000000" w:sz="4" w:space="0"/>
+          <w:bottom w:val="none" w:color="000000" w:sz="4" w:space="0"/>
+          <w:right w:val="none" w:color="000000" w:sz="4" w:space="0"/>
+        </w:tcBorders>
+      </w:tcPr>
+    </w:tblStylePr>
     <w:tblStylePr w:type="nwCell">
       <w:pPr>
         <w:pBdr/>
@@ -6094,9 +6228,9 @@
       </w:tcPr>
     </w:tblStylePr>
   </w:style>
-  <w:style w:type="table" w:styleId="35">
+  <w:style w:type="table" w:styleId="724">
     <w:name w:val="Grid Table 3 - Accent 3"/>
-    <w:basedOn w:val="10"/>
+    <w:basedOn w:val="699"/>
     <w:uiPriority w:val="99"/>
     <w:pPr>
       <w:pBdr/>
@@ -6195,29 +6329,6 @@
         <w:tblBorders/>
       </w:tblPr>
       <w:tcPr>
-        <w:shd w:color="ffffff"/>
-        <w:tcBorders>
-          <w:top w:val="none" w:color="000000" w:sz="4" w:space="0"/>
-          <w:left w:val="none" w:color="000000" w:sz="4" w:space="0"/>
-          <w:bottom w:val="none" w:color="000000" w:sz="4" w:space="0"/>
-          <w:right w:val="none" w:color="000000" w:sz="4" w:space="0"/>
-        </w:tcBorders>
-      </w:tcPr>
-    </w:tblStylePr>
-    <w:tblStylePr w:type="firstRow">
-      <w:rPr>
-        <w:b/>
-        <w:color w:val="404040"/>
-      </w:rPr>
-      <w:pPr>
-        <w:pBdr/>
-        <w:spacing/>
-        <w:ind/>
-      </w:pPr>
-      <w:tblPr>
-        <w:tblBorders/>
-      </w:tblPr>
-      <w:tcPr>
         <w:shd w:val="clear" w:color="ffffff"/>
         <w:tcBorders>
           <w:top w:val="none" w:color="000000" w:sz="4" w:space="0"/>
@@ -6227,30 +6338,7 @@
         </w:tcBorders>
       </w:tcPr>
     </w:tblStylePr>
-    <w:tblStylePr w:type="lastCol">
-      <w:rPr>
-        <w:i/>
-        <w:color w:val="404040"/>
-      </w:rPr>
-      <w:pPr>
-        <w:pBdr/>
-        <w:spacing/>
-        <w:ind/>
-      </w:pPr>
-      <w:tblPr>
-        <w:tblBorders/>
-      </w:tblPr>
-      <w:tcPr>
-        <w:shd w:color="ffffff"/>
-        <w:tcBorders>
-          <w:top w:val="none" w:color="000000" w:sz="4" w:space="0"/>
-          <w:left w:val="none" w:color="000000" w:sz="4" w:space="0"/>
-          <w:bottom w:val="none" w:color="000000" w:sz="4" w:space="0"/>
-          <w:right w:val="none" w:color="000000" w:sz="4" w:space="0"/>
-        </w:tcBorders>
-      </w:tcPr>
-    </w:tblStylePr>
-    <w:tblStylePr w:type="lastRow">
+    <w:tblStylePr w:type="firstRow">
       <w:rPr>
         <w:b/>
         <w:color w:val="404040"/>
@@ -6273,6 +6361,52 @@
         </w:tcBorders>
       </w:tcPr>
     </w:tblStylePr>
+    <w:tblStylePr w:type="lastCol">
+      <w:rPr>
+        <w:i/>
+        <w:color w:val="404040"/>
+      </w:rPr>
+      <w:pPr>
+        <w:pBdr/>
+        <w:spacing/>
+        <w:ind/>
+      </w:pPr>
+      <w:tblPr>
+        <w:tblBorders/>
+      </w:tblPr>
+      <w:tcPr>
+        <w:shd w:val="clear" w:color="ffffff"/>
+        <w:tcBorders>
+          <w:top w:val="none" w:color="000000" w:sz="4" w:space="0"/>
+          <w:left w:val="none" w:color="000000" w:sz="4" w:space="0"/>
+          <w:bottom w:val="none" w:color="000000" w:sz="4" w:space="0"/>
+          <w:right w:val="none" w:color="000000" w:sz="4" w:space="0"/>
+        </w:tcBorders>
+      </w:tcPr>
+    </w:tblStylePr>
+    <w:tblStylePr w:type="lastRow">
+      <w:rPr>
+        <w:b/>
+        <w:color w:val="404040"/>
+      </w:rPr>
+      <w:pPr>
+        <w:pBdr/>
+        <w:spacing/>
+        <w:ind/>
+      </w:pPr>
+      <w:tblPr>
+        <w:tblBorders/>
+      </w:tblPr>
+      <w:tcPr>
+        <w:shd w:val="clear" w:color="ffffff"/>
+        <w:tcBorders>
+          <w:top w:val="none" w:color="000000" w:sz="4" w:space="0"/>
+          <w:left w:val="none" w:color="000000" w:sz="4" w:space="0"/>
+          <w:bottom w:val="none" w:color="000000" w:sz="4" w:space="0"/>
+          <w:right w:val="none" w:color="000000" w:sz="4" w:space="0"/>
+        </w:tcBorders>
+      </w:tcPr>
+    </w:tblStylePr>
     <w:tblStylePr w:type="nwCell">
       <w:pPr>
         <w:pBdr/>
@@ -6339,9 +6473,9 @@
       </w:tcPr>
     </w:tblStylePr>
   </w:style>
-  <w:style w:type="table" w:styleId="36">
+  <w:style w:type="table" w:styleId="725">
     <w:name w:val="Grid Table 3 - Accent 4"/>
-    <w:basedOn w:val="10"/>
+    <w:basedOn w:val="699"/>
     <w:uiPriority w:val="99"/>
     <w:pPr>
       <w:pBdr/>
@@ -6440,29 +6574,6 @@
         <w:tblBorders/>
       </w:tblPr>
       <w:tcPr>
-        <w:shd w:color="ffffff"/>
-        <w:tcBorders>
-          <w:top w:val="none" w:color="000000" w:sz="4" w:space="0"/>
-          <w:left w:val="none" w:color="000000" w:sz="4" w:space="0"/>
-          <w:bottom w:val="none" w:color="000000" w:sz="4" w:space="0"/>
-          <w:right w:val="none" w:color="000000" w:sz="4" w:space="0"/>
-        </w:tcBorders>
-      </w:tcPr>
-    </w:tblStylePr>
-    <w:tblStylePr w:type="firstRow">
-      <w:rPr>
-        <w:b/>
-        <w:color w:val="404040"/>
-      </w:rPr>
-      <w:pPr>
-        <w:pBdr/>
-        <w:spacing/>
-        <w:ind/>
-      </w:pPr>
-      <w:tblPr>
-        <w:tblBorders/>
-      </w:tblPr>
-      <w:tcPr>
         <w:shd w:val="clear" w:color="ffffff"/>
         <w:tcBorders>
           <w:top w:val="none" w:color="000000" w:sz="4" w:space="0"/>
@@ -6472,30 +6583,7 @@
         </w:tcBorders>
       </w:tcPr>
     </w:tblStylePr>
-    <w:tblStylePr w:type="lastCol">
-      <w:rPr>
-        <w:i/>
-        <w:color w:val="404040"/>
-      </w:rPr>
-      <w:pPr>
-        <w:pBdr/>
-        <w:spacing/>
-        <w:ind/>
-      </w:pPr>
-      <w:tblPr>
-        <w:tblBorders/>
-      </w:tblPr>
-      <w:tcPr>
-        <w:shd w:color="ffffff"/>
-        <w:tcBorders>
-          <w:top w:val="none" w:color="000000" w:sz="4" w:space="0"/>
-          <w:left w:val="none" w:color="000000" w:sz="4" w:space="0"/>
-          <w:bottom w:val="none" w:color="000000" w:sz="4" w:space="0"/>
-          <w:right w:val="none" w:color="000000" w:sz="4" w:space="0"/>
-        </w:tcBorders>
-      </w:tcPr>
-    </w:tblStylePr>
-    <w:tblStylePr w:type="lastRow">
+    <w:tblStylePr w:type="firstRow">
       <w:rPr>
         <w:b/>
         <w:color w:val="404040"/>
@@ -6518,6 +6606,52 @@
         </w:tcBorders>
       </w:tcPr>
     </w:tblStylePr>
+    <w:tblStylePr w:type="lastCol">
+      <w:rPr>
+        <w:i/>
+        <w:color w:val="404040"/>
+      </w:rPr>
+      <w:pPr>
+        <w:pBdr/>
+        <w:spacing/>
+        <w:ind/>
+      </w:pPr>
+      <w:tblPr>
+        <w:tblBorders/>
+      </w:tblPr>
+      <w:tcPr>
+        <w:shd w:val="clear" w:color="ffffff"/>
+        <w:tcBorders>
+          <w:top w:val="none" w:color="000000" w:sz="4" w:space="0"/>
+          <w:left w:val="none" w:color="000000" w:sz="4" w:space="0"/>
+          <w:bottom w:val="none" w:color="000000" w:sz="4" w:space="0"/>
+          <w:right w:val="none" w:color="000000" w:sz="4" w:space="0"/>
+        </w:tcBorders>
+      </w:tcPr>
+    </w:tblStylePr>
+    <w:tblStylePr w:type="lastRow">
+      <w:rPr>
+        <w:b/>
+        <w:color w:val="404040"/>
+      </w:rPr>
+      <w:pPr>
+        <w:pBdr/>
+        <w:spacing/>
+        <w:ind/>
+      </w:pPr>
+      <w:tblPr>
+        <w:tblBorders/>
+      </w:tblPr>
+      <w:tcPr>
+        <w:shd w:val="clear" w:color="ffffff"/>
+        <w:tcBorders>
+          <w:top w:val="none" w:color="000000" w:sz="4" w:space="0"/>
+          <w:left w:val="none" w:color="000000" w:sz="4" w:space="0"/>
+          <w:bottom w:val="none" w:color="000000" w:sz="4" w:space="0"/>
+          <w:right w:val="none" w:color="000000" w:sz="4" w:space="0"/>
+        </w:tcBorders>
+      </w:tcPr>
+    </w:tblStylePr>
     <w:tblStylePr w:type="nwCell">
       <w:pPr>
         <w:pBdr/>
@@ -6584,9 +6718,9 @@
       </w:tcPr>
     </w:tblStylePr>
   </w:style>
-  <w:style w:type="table" w:styleId="37">
+  <w:style w:type="table" w:styleId="726">
     <w:name w:val="Grid Table 3 - Accent 5"/>
-    <w:basedOn w:val="10"/>
+    <w:basedOn w:val="699"/>
     <w:uiPriority w:val="99"/>
     <w:pPr>
       <w:pBdr/>
@@ -6685,29 +6819,6 @@
         <w:tblBorders/>
       </w:tblPr>
       <w:tcPr>
-        <w:shd w:color="ffffff"/>
-        <w:tcBorders>
-          <w:top w:val="none" w:color="000000" w:sz="4" w:space="0"/>
-          <w:left w:val="none" w:color="000000" w:sz="4" w:space="0"/>
-          <w:bottom w:val="none" w:color="000000" w:sz="4" w:space="0"/>
-          <w:right w:val="none" w:color="000000" w:sz="4" w:space="0"/>
-        </w:tcBorders>
-      </w:tcPr>
-    </w:tblStylePr>
-    <w:tblStylePr w:type="firstRow">
-      <w:rPr>
-        <w:b/>
-        <w:color w:val="404040"/>
-      </w:rPr>
-      <w:pPr>
-        <w:pBdr/>
-        <w:spacing/>
-        <w:ind/>
-      </w:pPr>
-      <w:tblPr>
-        <w:tblBorders/>
-      </w:tblPr>
-      <w:tcPr>
         <w:shd w:val="clear" w:color="ffffff"/>
         <w:tcBorders>
           <w:top w:val="none" w:color="000000" w:sz="4" w:space="0"/>
@@ -6717,30 +6828,7 @@
         </w:tcBorders>
       </w:tcPr>
     </w:tblStylePr>
-    <w:tblStylePr w:type="lastCol">
-      <w:rPr>
-        <w:i/>
-        <w:color w:val="404040"/>
-      </w:rPr>
-      <w:pPr>
-        <w:pBdr/>
-        <w:spacing/>
-        <w:ind/>
-      </w:pPr>
-      <w:tblPr>
-        <w:tblBorders/>
-      </w:tblPr>
-      <w:tcPr>
-        <w:shd w:color="ffffff"/>
-        <w:tcBorders>
-          <w:top w:val="none" w:color="000000" w:sz="4" w:space="0"/>
-          <w:left w:val="none" w:color="000000" w:sz="4" w:space="0"/>
-          <w:bottom w:val="none" w:color="000000" w:sz="4" w:space="0"/>
-          <w:right w:val="none" w:color="000000" w:sz="4" w:space="0"/>
-        </w:tcBorders>
-      </w:tcPr>
-    </w:tblStylePr>
-    <w:tblStylePr w:type="lastRow">
+    <w:tblStylePr w:type="firstRow">
       <w:rPr>
         <w:b/>
         <w:color w:val="404040"/>
@@ -6763,6 +6851,52 @@
         </w:tcBorders>
       </w:tcPr>
     </w:tblStylePr>
+    <w:tblStylePr w:type="lastCol">
+      <w:rPr>
+        <w:i/>
+        <w:color w:val="404040"/>
+      </w:rPr>
+      <w:pPr>
+        <w:pBdr/>
+        <w:spacing/>
+        <w:ind/>
+      </w:pPr>
+      <w:tblPr>
+        <w:tblBorders/>
+      </w:tblPr>
+      <w:tcPr>
+        <w:shd w:val="clear" w:color="ffffff"/>
+        <w:tcBorders>
+          <w:top w:val="none" w:color="000000" w:sz="4" w:space="0"/>
+          <w:left w:val="none" w:color="000000" w:sz="4" w:space="0"/>
+          <w:bottom w:val="none" w:color="000000" w:sz="4" w:space="0"/>
+          <w:right w:val="none" w:color="000000" w:sz="4" w:space="0"/>
+        </w:tcBorders>
+      </w:tcPr>
+    </w:tblStylePr>
+    <w:tblStylePr w:type="lastRow">
+      <w:rPr>
+        <w:b/>
+        <w:color w:val="404040"/>
+      </w:rPr>
+      <w:pPr>
+        <w:pBdr/>
+        <w:spacing/>
+        <w:ind/>
+      </w:pPr>
+      <w:tblPr>
+        <w:tblBorders/>
+      </w:tblPr>
+      <w:tcPr>
+        <w:shd w:val="clear" w:color="ffffff"/>
+        <w:tcBorders>
+          <w:top w:val="none" w:color="000000" w:sz="4" w:space="0"/>
+          <w:left w:val="none" w:color="000000" w:sz="4" w:space="0"/>
+          <w:bottom w:val="none" w:color="000000" w:sz="4" w:space="0"/>
+          <w:right w:val="none" w:color="000000" w:sz="4" w:space="0"/>
+        </w:tcBorders>
+      </w:tcPr>
+    </w:tblStylePr>
     <w:tblStylePr w:type="nwCell">
       <w:pPr>
         <w:pBdr/>
@@ -6829,9 +6963,9 @@
       </w:tcPr>
     </w:tblStylePr>
   </w:style>
-  <w:style w:type="table" w:styleId="38">
+  <w:style w:type="table" w:styleId="727">
     <w:name w:val="Grid Table 3 - Accent 6"/>
-    <w:basedOn w:val="10"/>
+    <w:basedOn w:val="699"/>
     <w:uiPriority w:val="99"/>
     <w:pPr>
       <w:pBdr/>
@@ -6930,29 +7064,6 @@
         <w:tblBorders/>
       </w:tblPr>
       <w:tcPr>
-        <w:shd w:color="ffffff"/>
-        <w:tcBorders>
-          <w:top w:val="none" w:color="000000" w:sz="4" w:space="0"/>
-          <w:left w:val="none" w:color="000000" w:sz="4" w:space="0"/>
-          <w:bottom w:val="none" w:color="000000" w:sz="4" w:space="0"/>
-          <w:right w:val="none" w:color="000000" w:sz="4" w:space="0"/>
-        </w:tcBorders>
-      </w:tcPr>
-    </w:tblStylePr>
-    <w:tblStylePr w:type="firstRow">
-      <w:rPr>
-        <w:b/>
-        <w:color w:val="404040"/>
-      </w:rPr>
-      <w:pPr>
-        <w:pBdr/>
-        <w:spacing/>
-        <w:ind/>
-      </w:pPr>
-      <w:tblPr>
-        <w:tblBorders/>
-      </w:tblPr>
-      <w:tcPr>
         <w:shd w:val="clear" w:color="ffffff"/>
         <w:tcBorders>
           <w:top w:val="none" w:color="000000" w:sz="4" w:space="0"/>
@@ -6962,30 +7073,7 @@
         </w:tcBorders>
       </w:tcPr>
     </w:tblStylePr>
-    <w:tblStylePr w:type="lastCol">
-      <w:rPr>
-        <w:i/>
-        <w:color w:val="404040"/>
-      </w:rPr>
-      <w:pPr>
-        <w:pBdr/>
-        <w:spacing/>
-        <w:ind/>
-      </w:pPr>
-      <w:tblPr>
-        <w:tblBorders/>
-      </w:tblPr>
-      <w:tcPr>
-        <w:shd w:color="ffffff"/>
-        <w:tcBorders>
-          <w:top w:val="none" w:color="000000" w:sz="4" w:space="0"/>
-          <w:left w:val="none" w:color="000000" w:sz="4" w:space="0"/>
-          <w:bottom w:val="none" w:color="000000" w:sz="4" w:space="0"/>
-          <w:right w:val="none" w:color="000000" w:sz="4" w:space="0"/>
-        </w:tcBorders>
-      </w:tcPr>
-    </w:tblStylePr>
-    <w:tblStylePr w:type="lastRow">
+    <w:tblStylePr w:type="firstRow">
       <w:rPr>
         <w:b/>
         <w:color w:val="404040"/>
@@ -7008,6 +7096,52 @@
         </w:tcBorders>
       </w:tcPr>
     </w:tblStylePr>
+    <w:tblStylePr w:type="lastCol">
+      <w:rPr>
+        <w:i/>
+        <w:color w:val="404040"/>
+      </w:rPr>
+      <w:pPr>
+        <w:pBdr/>
+        <w:spacing/>
+        <w:ind/>
+      </w:pPr>
+      <w:tblPr>
+        <w:tblBorders/>
+      </w:tblPr>
+      <w:tcPr>
+        <w:shd w:val="clear" w:color="ffffff"/>
+        <w:tcBorders>
+          <w:top w:val="none" w:color="000000" w:sz="4" w:space="0"/>
+          <w:left w:val="none" w:color="000000" w:sz="4" w:space="0"/>
+          <w:bottom w:val="none" w:color="000000" w:sz="4" w:space="0"/>
+          <w:right w:val="none" w:color="000000" w:sz="4" w:space="0"/>
+        </w:tcBorders>
+      </w:tcPr>
+    </w:tblStylePr>
+    <w:tblStylePr w:type="lastRow">
+      <w:rPr>
+        <w:b/>
+        <w:color w:val="404040"/>
+      </w:rPr>
+      <w:pPr>
+        <w:pBdr/>
+        <w:spacing/>
+        <w:ind/>
+      </w:pPr>
+      <w:tblPr>
+        <w:tblBorders/>
+      </w:tblPr>
+      <w:tcPr>
+        <w:shd w:val="clear" w:color="ffffff"/>
+        <w:tcBorders>
+          <w:top w:val="none" w:color="000000" w:sz="4" w:space="0"/>
+          <w:left w:val="none" w:color="000000" w:sz="4" w:space="0"/>
+          <w:bottom w:val="none" w:color="000000" w:sz="4" w:space="0"/>
+          <w:right w:val="none" w:color="000000" w:sz="4" w:space="0"/>
+        </w:tcBorders>
+      </w:tcPr>
+    </w:tblStylePr>
     <w:tblStylePr w:type="nwCell">
       <w:pPr>
         <w:pBdr/>
@@ -7074,9 +7208,9 @@
       </w:tcPr>
     </w:tblStylePr>
   </w:style>
-  <w:style w:type="table" w:styleId="39">
+  <w:style w:type="table" w:styleId="728">
     <w:name w:val="Grid Table 4"/>
-    <w:basedOn w:val="10"/>
+    <w:basedOn w:val="699"/>
     <w:uiPriority w:val="59"/>
     <w:pPr>
       <w:pBdr/>
@@ -7307,9 +7441,9 @@
       </w:tcPr>
     </w:tblStylePr>
   </w:style>
-  <w:style w:type="table" w:styleId="40">
+  <w:style w:type="table" w:styleId="729">
     <w:name w:val="Grid Table 4 - Accent 1"/>
-    <w:basedOn w:val="10"/>
+    <w:basedOn w:val="699"/>
     <w:uiPriority w:val="59"/>
     <w:pPr>
       <w:pBdr/>
@@ -7540,9 +7674,9 @@
       </w:tcPr>
     </w:tblStylePr>
   </w:style>
-  <w:style w:type="table" w:styleId="41">
+  <w:style w:type="table" w:styleId="730">
     <w:name w:val="Grid Table 4 - Accent 2"/>
-    <w:basedOn w:val="10"/>
+    <w:basedOn w:val="699"/>
     <w:uiPriority w:val="59"/>
     <w:pPr>
       <w:pBdr/>
@@ -7773,9 +7907,9 @@
       </w:tcPr>
     </w:tblStylePr>
   </w:style>
-  <w:style w:type="table" w:styleId="42">
+  <w:style w:type="table" w:styleId="731">
     <w:name w:val="Grid Table 4 - Accent 3"/>
-    <w:basedOn w:val="10"/>
+    <w:basedOn w:val="699"/>
     <w:uiPriority w:val="59"/>
     <w:pPr>
       <w:pBdr/>
@@ -8006,9 +8140,9 @@
       </w:tcPr>
     </w:tblStylePr>
   </w:style>
-  <w:style w:type="table" w:styleId="43">
+  <w:style w:type="table" w:styleId="732">
     <w:name w:val="Grid Table 4 - Accent 4"/>
-    <w:basedOn w:val="10"/>
+    <w:basedOn w:val="699"/>
     <w:uiPriority w:val="59"/>
     <w:pPr>
       <w:pBdr/>
@@ -8239,9 +8373,9 @@
       </w:tcPr>
     </w:tblStylePr>
   </w:style>
-  <w:style w:type="table" w:styleId="44">
+  <w:style w:type="table" w:styleId="733">
     <w:name w:val="Grid Table 4 - Accent 5"/>
-    <w:basedOn w:val="10"/>
+    <w:basedOn w:val="699"/>
     <w:uiPriority w:val="59"/>
     <w:pPr>
       <w:pBdr/>
@@ -8472,9 +8606,9 @@
       </w:tcPr>
     </w:tblStylePr>
   </w:style>
-  <w:style w:type="table" w:styleId="45">
+  <w:style w:type="table" w:styleId="734">
     <w:name w:val="Grid Table 4 - Accent 6"/>
-    <w:basedOn w:val="10"/>
+    <w:basedOn w:val="699"/>
     <w:uiPriority w:val="59"/>
     <w:pPr>
       <w:pBdr/>
@@ -8705,9 +8839,9 @@
       </w:tcPr>
     </w:tblStylePr>
   </w:style>
-  <w:style w:type="table" w:styleId="46">
+  <w:style w:type="table" w:styleId="735">
     <w:name w:val="Grid Table 5 Dark"/>
-    <w:basedOn w:val="10"/>
+    <w:basedOn w:val="699"/>
     <w:uiPriority w:val="99"/>
     <w:pPr>
       <w:pBdr/>
@@ -8933,9 +9067,9 @@
       </w:tcPr>
     </w:tblStylePr>
   </w:style>
-  <w:style w:type="table" w:styleId="47">
+  <w:style w:type="table" w:styleId="736">
     <w:name w:val="Grid Table 5 Dark- Accent 1"/>
-    <w:basedOn w:val="10"/>
+    <w:basedOn w:val="699"/>
     <w:uiPriority w:val="99"/>
     <w:pPr>
       <w:pBdr/>
@@ -9161,9 +9295,9 @@
       </w:tcPr>
     </w:tblStylePr>
   </w:style>
-  <w:style w:type="table" w:styleId="48">
+  <w:style w:type="table" w:styleId="737">
     <w:name w:val="Grid Table 5 Dark - Accent 2"/>
-    <w:basedOn w:val="10"/>
+    <w:basedOn w:val="699"/>
     <w:uiPriority w:val="99"/>
     <w:pPr>
       <w:pBdr/>
@@ -9389,9 +9523,9 @@
       </w:tcPr>
     </w:tblStylePr>
   </w:style>
-  <w:style w:type="table" w:styleId="49">
+  <w:style w:type="table" w:styleId="738">
     <w:name w:val="Grid Table 5 Dark - Accent 3"/>
-    <w:basedOn w:val="10"/>
+    <w:basedOn w:val="699"/>
     <w:uiPriority w:val="99"/>
     <w:pPr>
       <w:pBdr/>
@@ -9617,9 +9751,9 @@
       </w:tcPr>
     </w:tblStylePr>
   </w:style>
-  <w:style w:type="table" w:styleId="50">
+  <w:style w:type="table" w:styleId="739">
     <w:name w:val="Grid Table 5 Dark- Accent 4"/>
-    <w:basedOn w:val="10"/>
+    <w:basedOn w:val="699"/>
     <w:uiPriority w:val="99"/>
     <w:pPr>
       <w:pBdr/>
@@ -9845,9 +9979,9 @@
       </w:tcPr>
     </w:tblStylePr>
   </w:style>
-  <w:style w:type="table" w:styleId="51">
+  <w:style w:type="table" w:styleId="740">
     <w:name w:val="Grid Table 5 Dark - Accent 5"/>
-    <w:basedOn w:val="10"/>
+    <w:basedOn w:val="699"/>
     <w:uiPriority w:val="99"/>
     <w:pPr>
       <w:pBdr/>
@@ -10073,9 +10207,9 @@
       </w:tcPr>
     </w:tblStylePr>
   </w:style>
-  <w:style w:type="table" w:styleId="52">
+  <w:style w:type="table" w:styleId="741">
     <w:name w:val="Grid Table 5 Dark - Accent 6"/>
-    <w:basedOn w:val="10"/>
+    <w:basedOn w:val="699"/>
     <w:uiPriority w:val="99"/>
     <w:pPr>
       <w:pBdr/>
@@ -10301,9 +10435,9 @@
       </w:tcPr>
     </w:tblStylePr>
   </w:style>
-  <w:style w:type="table" w:styleId="53">
+  <w:style w:type="table" w:styleId="742">
     <w:name w:val="Grid Table 6 Colorful"/>
-    <w:basedOn w:val="10"/>
+    <w:basedOn w:val="699"/>
     <w:uiPriority w:val="99"/>
     <w:pPr>
       <w:pBdr/>
@@ -10531,9 +10665,9 @@
       </w:tcPr>
     </w:tblStylePr>
   </w:style>
-  <w:style w:type="table" w:styleId="54">
+  <w:style w:type="table" w:styleId="743">
     <w:name w:val="Grid Table 6 Colorful - Accent 1"/>
-    <w:basedOn w:val="10"/>
+    <w:basedOn w:val="699"/>
     <w:uiPriority w:val="99"/>
     <w:pPr>
       <w:pBdr/>
@@ -10761,9 +10895,9 @@
       </w:tcPr>
     </w:tblStylePr>
   </w:style>
-  <w:style w:type="table" w:styleId="55">
+  <w:style w:type="table" w:styleId="744">
     <w:name w:val="Grid Table 6 Colorful - Accent 2"/>
-    <w:basedOn w:val="10"/>
+    <w:basedOn w:val="699"/>
     <w:uiPriority w:val="99"/>
     <w:pPr>
       <w:pBdr/>
@@ -10991,9 +11125,9 @@
       </w:tcPr>
     </w:tblStylePr>
   </w:style>
-  <w:style w:type="table" w:styleId="56">
+  <w:style w:type="table" w:styleId="745">
     <w:name w:val="Grid Table 6 Colorful - Accent 3"/>
-    <w:basedOn w:val="10"/>
+    <w:basedOn w:val="699"/>
     <w:uiPriority w:val="99"/>
     <w:pPr>
       <w:pBdr/>
@@ -11221,9 +11355,9 @@
       </w:tcPr>
     </w:tblStylePr>
   </w:style>
-  <w:style w:type="table" w:styleId="57">
+  <w:style w:type="table" w:styleId="746">
     <w:name w:val="Grid Table 6 Colorful - Accent 4"/>
-    <w:basedOn w:val="10"/>
+    <w:basedOn w:val="699"/>
     <w:uiPriority w:val="99"/>
     <w:pPr>
       <w:pBdr/>
@@ -11451,9 +11585,9 @@
       </w:tcPr>
     </w:tblStylePr>
   </w:style>
-  <w:style w:type="table" w:styleId="58">
+  <w:style w:type="table" w:styleId="747">
     <w:name w:val="Grid Table 6 Colorful - Accent 5"/>
-    <w:basedOn w:val="10"/>
+    <w:basedOn w:val="699"/>
     <w:uiPriority w:val="99"/>
     <w:pPr>
       <w:pBdr/>
@@ -11681,9 +11815,9 @@
       </w:tcPr>
     </w:tblStylePr>
   </w:style>
-  <w:style w:type="table" w:styleId="59">
+  <w:style w:type="table" w:styleId="748">
     <w:name w:val="Grid Table 6 Colorful - Accent 6"/>
-    <w:basedOn w:val="10"/>
+    <w:basedOn w:val="699"/>
     <w:uiPriority w:val="99"/>
     <w:pPr>
       <w:pBdr/>
@@ -11911,9 +12045,9 @@
       </w:tcPr>
     </w:tblStylePr>
   </w:style>
-  <w:style w:type="table" w:styleId="60">
+  <w:style w:type="table" w:styleId="749">
     <w:name w:val="Grid Table 7 Colorful"/>
-    <w:basedOn w:val="10"/>
+    <w:basedOn w:val="699"/>
     <w:uiPriority w:val="99"/>
     <w:pPr>
       <w:pBdr/>
@@ -12015,11 +12149,11 @@
         <w:tblBorders/>
       </w:tblPr>
       <w:tcPr>
-        <w:shd w:color="ffffff"/>
+        <w:shd w:val="clear" w:color="ffffff"/>
         <w:tcBorders>
-          <w:top w:val="none"/>
-          <w:left w:val="none"/>
-          <w:bottom w:val="none"/>
+          <w:top w:val="none" w:color="000000" w:sz="4" w:space="0"/>
+          <w:left w:val="none" w:color="000000" w:sz="4" w:space="0"/>
+          <w:bottom w:val="none" w:color="000000" w:sz="4" w:space="0"/>
           <w:right w:val="single" w:color="000000" w:themeColor="text1" w:themeTint="80" w:sz="4" w:space="0"/>
         </w:tcBorders>
       </w:tcPr>
@@ -12042,10 +12176,10 @@
       <w:tcPr>
         <w:shd w:val="clear" w:color="ffffff" w:themeColor="light1" w:fill="ffffff" w:themeFill="light1"/>
         <w:tcBorders>
-          <w:top w:val="none"/>
-          <w:left w:val="none"/>
+          <w:top w:val="none" w:color="000000" w:sz="4" w:space="0"/>
+          <w:left w:val="none" w:color="000000" w:sz="4" w:space="0"/>
           <w:bottom w:val="single" w:color="000000" w:themeColor="text1" w:themeTint="80" w:sz="4" w:space="0"/>
-          <w:right w:val="none"/>
+          <w:right w:val="none" w:color="000000" w:sz="4" w:space="0"/>
         </w:tcBorders>
       </w:tcPr>
     </w:tblStylePr>
@@ -12065,12 +12199,12 @@
         <w:tblBorders/>
       </w:tblPr>
       <w:tcPr>
-        <w:shd w:color="ffffff"/>
+        <w:shd w:val="clear" w:color="ffffff"/>
         <w:tcBorders>
-          <w:top w:val="none"/>
+          <w:top w:val="none" w:color="000000" w:sz="4" w:space="0"/>
           <w:left w:val="single" w:color="000000" w:themeColor="text1" w:themeTint="80" w:sz="4" w:space="0"/>
-          <w:bottom w:val="none"/>
-          <w:right w:val="none"/>
+          <w:bottom w:val="none" w:color="000000" w:sz="4" w:space="0"/>
+          <w:right w:val="none" w:color="000000" w:sz="4" w:space="0"/>
         </w:tcBorders>
       </w:tcPr>
     </w:tblStylePr>
@@ -12093,9 +12227,9 @@
         <w:shd w:val="clear" w:color="ffffff" w:themeColor="light1" w:fill="ffffff" w:themeFill="light1"/>
         <w:tcBorders>
           <w:top w:val="single" w:color="000000" w:themeColor="text1" w:themeTint="80" w:sz="4" w:space="0"/>
-          <w:left w:val="none"/>
-          <w:bottom w:val="none"/>
-          <w:right w:val="none"/>
+          <w:left w:val="none" w:color="000000" w:sz="4" w:space="0"/>
+          <w:bottom w:val="none" w:color="000000" w:sz="4" w:space="0"/>
+          <w:right w:val="none" w:color="000000" w:sz="4" w:space="0"/>
         </w:tcBorders>
       </w:tcPr>
     </w:tblStylePr>
@@ -12165,9 +12299,9 @@
       </w:tcPr>
     </w:tblStylePr>
   </w:style>
-  <w:style w:type="table" w:styleId="61">
+  <w:style w:type="table" w:styleId="750">
     <w:name w:val="Grid Table 7 Colorful - Accent 1"/>
-    <w:basedOn w:val="10"/>
+    <w:basedOn w:val="699"/>
     <w:uiPriority w:val="99"/>
     <w:pPr>
       <w:pBdr/>
@@ -12269,11 +12403,11 @@
         <w:tblBorders/>
       </w:tblPr>
       <w:tcPr>
-        <w:shd w:color="ffffff"/>
+        <w:shd w:val="clear" w:color="ffffff"/>
         <w:tcBorders>
-          <w:top w:val="none"/>
-          <w:left w:val="none"/>
-          <w:bottom w:val="none"/>
+          <w:top w:val="none" w:color="000000" w:sz="4" w:space="0"/>
+          <w:left w:val="none" w:color="000000" w:sz="4" w:space="0"/>
+          <w:bottom w:val="none" w:color="000000" w:sz="4" w:space="0"/>
           <w:right w:val="single" w:color="000000" w:themeColor="accent1" w:themeTint="80" w:sz="4" w:space="0"/>
         </w:tcBorders>
       </w:tcPr>
@@ -12296,10 +12430,10 @@
       <w:tcPr>
         <w:shd w:val="clear" w:color="ffffff" w:themeColor="light1" w:fill="ffffff" w:themeFill="light1"/>
         <w:tcBorders>
-          <w:top w:val="none"/>
-          <w:left w:val="none"/>
+          <w:top w:val="none" w:color="000000" w:sz="4" w:space="0"/>
+          <w:left w:val="none" w:color="000000" w:sz="4" w:space="0"/>
           <w:bottom w:val="single" w:color="000000" w:themeColor="accent1" w:themeTint="80" w:sz="4" w:space="0"/>
-          <w:right w:val="none"/>
+          <w:right w:val="none" w:color="000000" w:sz="4" w:space="0"/>
         </w:tcBorders>
       </w:tcPr>
     </w:tblStylePr>
@@ -12319,12 +12453,12 @@
         <w:tblBorders/>
       </w:tblPr>
       <w:tcPr>
-        <w:shd w:color="ffffff"/>
+        <w:shd w:val="clear" w:color="ffffff"/>
         <w:tcBorders>
-          <w:top w:val="none"/>
+          <w:top w:val="none" w:color="000000" w:sz="4" w:space="0"/>
           <w:left w:val="single" w:color="000000" w:themeColor="accent1" w:themeTint="80" w:sz="4" w:space="0"/>
-          <w:bottom w:val="none"/>
-          <w:right w:val="none"/>
+          <w:bottom w:val="none" w:color="000000" w:sz="4" w:space="0"/>
+          <w:right w:val="none" w:color="000000" w:sz="4" w:space="0"/>
         </w:tcBorders>
       </w:tcPr>
     </w:tblStylePr>
@@ -12347,9 +12481,9 @@
         <w:shd w:val="clear" w:color="ffffff" w:themeColor="light1" w:fill="ffffff" w:themeFill="light1"/>
         <w:tcBorders>
           <w:top w:val="single" w:color="000000" w:themeColor="accent1" w:themeTint="80" w:sz="4" w:space="0"/>
-          <w:left w:val="none"/>
-          <w:bottom w:val="none"/>
-          <w:right w:val="none"/>
+          <w:left w:val="none" w:color="000000" w:sz="4" w:space="0"/>
+          <w:bottom w:val="none" w:color="000000" w:sz="4" w:space="0"/>
+          <w:right w:val="none" w:color="000000" w:sz="4" w:space="0"/>
         </w:tcBorders>
       </w:tcPr>
     </w:tblStylePr>
@@ -12419,9 +12553,9 @@
       </w:tcPr>
     </w:tblStylePr>
   </w:style>
-  <w:style w:type="table" w:styleId="62">
+  <w:style w:type="table" w:styleId="751">
     <w:name w:val="Grid Table 7 Colorful - Accent 2"/>
-    <w:basedOn w:val="10"/>
+    <w:basedOn w:val="699"/>
     <w:uiPriority w:val="99"/>
     <w:pPr>
       <w:pBdr/>
@@ -12523,11 +12657,11 @@
         <w:tblBorders/>
       </w:tblPr>
       <w:tcPr>
-        <w:shd w:color="ffffff"/>
+        <w:shd w:val="clear" w:color="ffffff"/>
         <w:tcBorders>
-          <w:top w:val="none"/>
-          <w:left w:val="none"/>
-          <w:bottom w:val="none"/>
+          <w:top w:val="none" w:color="000000" w:sz="4" w:space="0"/>
+          <w:left w:val="none" w:color="000000" w:sz="4" w:space="0"/>
+          <w:bottom w:val="none" w:color="000000" w:sz="4" w:space="0"/>
           <w:right w:val="single" w:color="000000" w:themeColor="accent2" w:themeTint="97" w:sz="4" w:space="0"/>
         </w:tcBorders>
       </w:tcPr>
@@ -12550,10 +12684,10 @@
       <w:tcPr>
         <w:shd w:val="clear" w:color="ffffff" w:themeColor="light1" w:fill="ffffff" w:themeFill="light1"/>
         <w:tcBorders>
-          <w:top w:val="none"/>
-          <w:left w:val="none"/>
+          <w:top w:val="none" w:color="000000" w:sz="4" w:space="0"/>
+          <w:left w:val="none" w:color="000000" w:sz="4" w:space="0"/>
           <w:bottom w:val="single" w:color="000000" w:themeColor="accent2" w:themeTint="97" w:sz="4" w:space="0"/>
-          <w:right w:val="none"/>
+          <w:right w:val="none" w:color="000000" w:sz="4" w:space="0"/>
         </w:tcBorders>
       </w:tcPr>
     </w:tblStylePr>
@@ -12573,12 +12707,12 @@
         <w:tblBorders/>
       </w:tblPr>
       <w:tcPr>
-        <w:shd w:color="ffffff"/>
+        <w:shd w:val="clear" w:color="ffffff"/>
         <w:tcBorders>
-          <w:top w:val="none"/>
+          <w:top w:val="none" w:color="000000" w:sz="4" w:space="0"/>
           <w:left w:val="single" w:color="000000" w:themeColor="accent2" w:themeTint="97" w:sz="4" w:space="0"/>
-          <w:bottom w:val="none"/>
-          <w:right w:val="none"/>
+          <w:bottom w:val="none" w:color="000000" w:sz="4" w:space="0"/>
+          <w:right w:val="none" w:color="000000" w:sz="4" w:space="0"/>
         </w:tcBorders>
       </w:tcPr>
     </w:tblStylePr>
@@ -12601,9 +12735,9 @@
         <w:shd w:val="clear" w:color="ffffff" w:themeColor="light1" w:fill="ffffff" w:themeFill="light1"/>
         <w:tcBorders>
           <w:top w:val="single" w:color="000000" w:themeColor="accent2" w:themeTint="97" w:sz="4" w:space="0"/>
-          <w:left w:val="none"/>
-          <w:bottom w:val="none"/>
-          <w:right w:val="none"/>
+          <w:left w:val="none" w:color="000000" w:sz="4" w:space="0"/>
+          <w:bottom w:val="none" w:color="000000" w:sz="4" w:space="0"/>
+          <w:right w:val="none" w:color="000000" w:sz="4" w:space="0"/>
         </w:tcBorders>
       </w:tcPr>
     </w:tblStylePr>
@@ -12673,9 +12807,9 @@
       </w:tcPr>
     </w:tblStylePr>
   </w:style>
-  <w:style w:type="table" w:styleId="63">
+  <w:style w:type="table" w:styleId="752">
     <w:name w:val="Grid Table 7 Colorful - Accent 3"/>
-    <w:basedOn w:val="10"/>
+    <w:basedOn w:val="699"/>
     <w:uiPriority w:val="99"/>
     <w:pPr>
       <w:pBdr/>
@@ -12777,11 +12911,11 @@
         <w:tblBorders/>
       </w:tblPr>
       <w:tcPr>
-        <w:shd w:color="ffffff"/>
+        <w:shd w:val="clear" w:color="ffffff"/>
         <w:tcBorders>
-          <w:top w:val="none"/>
-          <w:left w:val="none"/>
-          <w:bottom w:val="none"/>
+          <w:top w:val="none" w:color="000000" w:sz="4" w:space="0"/>
+          <w:left w:val="none" w:color="000000" w:sz="4" w:space="0"/>
+          <w:bottom w:val="none" w:color="000000" w:sz="4" w:space="0"/>
           <w:right w:val="single" w:color="000000" w:themeColor="accent3" w:themeTint="FE" w:sz="4" w:space="0"/>
         </w:tcBorders>
       </w:tcPr>
@@ -12804,10 +12938,10 @@
       <w:tcPr>
         <w:shd w:val="clear" w:color="ffffff" w:themeColor="light1" w:fill="ffffff" w:themeFill="light1"/>
         <w:tcBorders>
-          <w:top w:val="none"/>
-          <w:left w:val="none"/>
+          <w:top w:val="none" w:color="000000" w:sz="4" w:space="0"/>
+          <w:left w:val="none" w:color="000000" w:sz="4" w:space="0"/>
           <w:bottom w:val="single" w:color="000000" w:themeColor="accent3" w:themeTint="FE" w:sz="4" w:space="0"/>
-          <w:right w:val="none"/>
+          <w:right w:val="none" w:color="000000" w:sz="4" w:space="0"/>
         </w:tcBorders>
       </w:tcPr>
     </w:tblStylePr>
@@ -12827,12 +12961,12 @@
         <w:tblBorders/>
       </w:tblPr>
       <w:tcPr>
-        <w:shd w:color="ffffff"/>
+        <w:shd w:val="clear" w:color="ffffff"/>
         <w:tcBorders>
-          <w:top w:val="none"/>
+          <w:top w:val="none" w:color="000000" w:sz="4" w:space="0"/>
           <w:left w:val="single" w:color="000000" w:themeColor="accent3" w:themeTint="FE" w:sz="4" w:space="0"/>
-          <w:bottom w:val="none"/>
-          <w:right w:val="none"/>
+          <w:bottom w:val="none" w:color="000000" w:sz="4" w:space="0"/>
+          <w:right w:val="none" w:color="000000" w:sz="4" w:space="0"/>
         </w:tcBorders>
       </w:tcPr>
     </w:tblStylePr>
@@ -12855,9 +12989,9 @@
         <w:shd w:val="clear" w:color="ffffff" w:themeColor="light1" w:fill="ffffff" w:themeFill="light1"/>
         <w:tcBorders>
           <w:top w:val="single" w:color="000000" w:themeColor="accent3" w:themeTint="FE" w:sz="4" w:space="0"/>
-          <w:left w:val="none"/>
-          <w:bottom w:val="none"/>
-          <w:right w:val="none"/>
+          <w:left w:val="none" w:color="000000" w:sz="4" w:space="0"/>
+          <w:bottom w:val="none" w:color="000000" w:sz="4" w:space="0"/>
+          <w:right w:val="none" w:color="000000" w:sz="4" w:space="0"/>
         </w:tcBorders>
       </w:tcPr>
     </w:tblStylePr>
@@ -12927,9 +13061,9 @@
       </w:tcPr>
     </w:tblStylePr>
   </w:style>
-  <w:style w:type="table" w:styleId="64">
+  <w:style w:type="table" w:styleId="753">
     <w:name w:val="Grid Table 7 Colorful - Accent 4"/>
-    <w:basedOn w:val="10"/>
+    <w:basedOn w:val="699"/>
     <w:uiPriority w:val="99"/>
     <w:pPr>
       <w:pBdr/>
@@ -13031,11 +13165,11 @@
         <w:tblBorders/>
       </w:tblPr>
       <w:tcPr>
-        <w:shd w:color="ffffff"/>
+        <w:shd w:val="clear" w:color="ffffff"/>
         <w:tcBorders>
-          <w:top w:val="none"/>
-          <w:left w:val="none"/>
-          <w:bottom w:val="none"/>
+          <w:top w:val="none" w:color="000000" w:sz="4" w:space="0"/>
+          <w:left w:val="none" w:color="000000" w:sz="4" w:space="0"/>
+          <w:bottom w:val="none" w:color="000000" w:sz="4" w:space="0"/>
           <w:right w:val="single" w:color="000000" w:themeColor="accent4" w:themeTint="9A" w:sz="4" w:space="0"/>
         </w:tcBorders>
       </w:tcPr>
@@ -13058,10 +13192,10 @@
       <w:tcPr>
         <w:shd w:val="clear" w:color="ffffff" w:themeColor="light1" w:fill="ffffff" w:themeFill="light1"/>
         <w:tcBorders>
-          <w:top w:val="none"/>
-          <w:left w:val="none"/>
+          <w:top w:val="none" w:color="000000" w:sz="4" w:space="0"/>
+          <w:left w:val="none" w:color="000000" w:sz="4" w:space="0"/>
           <w:bottom w:val="single" w:color="000000" w:themeColor="accent4" w:themeTint="9A" w:sz="4" w:space="0"/>
-          <w:right w:val="none"/>
+          <w:right w:val="none" w:color="000000" w:sz="4" w:space="0"/>
         </w:tcBorders>
       </w:tcPr>
     </w:tblStylePr>
@@ -13081,12 +13215,12 @@
         <w:tblBorders/>
       </w:tblPr>
       <w:tcPr>
-        <w:shd w:color="ffffff"/>
+        <w:shd w:val="clear" w:color="ffffff"/>
         <w:tcBorders>
-          <w:top w:val="none"/>
+          <w:top w:val="none" w:color="000000" w:sz="4" w:space="0"/>
           <w:left w:val="single" w:color="000000" w:themeColor="accent4" w:themeTint="9A" w:sz="4" w:space="0"/>
-          <w:bottom w:val="none"/>
-          <w:right w:val="none"/>
+          <w:bottom w:val="none" w:color="000000" w:sz="4" w:space="0"/>
+          <w:right w:val="none" w:color="000000" w:sz="4" w:space="0"/>
         </w:tcBorders>
       </w:tcPr>
     </w:tblStylePr>
@@ -13109,9 +13243,9 @@
         <w:shd w:val="clear" w:color="ffffff" w:themeColor="light1" w:fill="ffffff" w:themeFill="light1"/>
         <w:tcBorders>
           <w:top w:val="single" w:color="000000" w:themeColor="accent4" w:themeTint="9A" w:sz="4" w:space="0"/>
-          <w:left w:val="none"/>
-          <w:bottom w:val="none"/>
-          <w:right w:val="none"/>
+          <w:left w:val="none" w:color="000000" w:sz="4" w:space="0"/>
+          <w:bottom w:val="none" w:color="000000" w:sz="4" w:space="0"/>
+          <w:right w:val="none" w:color="000000" w:sz="4" w:space="0"/>
         </w:tcBorders>
       </w:tcPr>
     </w:tblStylePr>
@@ -13181,9 +13315,9 @@
       </w:tcPr>
     </w:tblStylePr>
   </w:style>
-  <w:style w:type="table" w:styleId="65">
+  <w:style w:type="table" w:styleId="754">
     <w:name w:val="Grid Table 7 Colorful - Accent 5"/>
-    <w:basedOn w:val="10"/>
+    <w:basedOn w:val="699"/>
     <w:uiPriority w:val="99"/>
     <w:pPr>
       <w:pBdr/>
@@ -13285,11 +13419,11 @@
         <w:tblBorders/>
       </w:tblPr>
       <w:tcPr>
-        <w:shd w:color="ffffff"/>
+        <w:shd w:val="clear" w:color="ffffff"/>
         <w:tcBorders>
-          <w:top w:val="none"/>
-          <w:left w:val="none"/>
-          <w:bottom w:val="none"/>
+          <w:top w:val="none" w:color="000000" w:sz="4" w:space="0"/>
+          <w:left w:val="none" w:color="000000" w:sz="4" w:space="0"/>
+          <w:bottom w:val="none" w:color="000000" w:sz="4" w:space="0"/>
           <w:right w:val="single" w:color="000000" w:themeColor="accent5" w:themeTint="90" w:sz="4" w:space="0"/>
         </w:tcBorders>
       </w:tcPr>
@@ -13312,10 +13446,10 @@
       <w:tcPr>
         <w:shd w:val="clear" w:color="ffffff" w:themeColor="light1" w:fill="ffffff" w:themeFill="light1"/>
         <w:tcBorders>
-          <w:top w:val="none"/>
-          <w:left w:val="none"/>
+          <w:top w:val="none" w:color="000000" w:sz="4" w:space="0"/>
+          <w:left w:val="none" w:color="000000" w:sz="4" w:space="0"/>
           <w:bottom w:val="single" w:color="000000" w:themeColor="accent5" w:themeTint="90" w:sz="4" w:space="0"/>
-          <w:right w:val="none"/>
+          <w:right w:val="none" w:color="000000" w:sz="4" w:space="0"/>
         </w:tcBorders>
       </w:tcPr>
     </w:tblStylePr>
@@ -13335,12 +13469,12 @@
         <w:tblBorders/>
       </w:tblPr>
       <w:tcPr>
-        <w:shd w:color="ffffff"/>
+        <w:shd w:val="clear" w:color="ffffff"/>
         <w:tcBorders>
-          <w:top w:val="none"/>
+          <w:top w:val="none" w:color="000000" w:sz="4" w:space="0"/>
           <w:left w:val="single" w:color="000000" w:themeColor="accent5" w:themeTint="90" w:sz="4" w:space="0"/>
-          <w:bottom w:val="none"/>
-          <w:right w:val="none"/>
+          <w:bottom w:val="none" w:color="000000" w:sz="4" w:space="0"/>
+          <w:right w:val="none" w:color="000000" w:sz="4" w:space="0"/>
         </w:tcBorders>
       </w:tcPr>
     </w:tblStylePr>
@@ -13363,9 +13497,9 @@
         <w:shd w:val="clear" w:color="ffffff" w:themeColor="light1" w:fill="ffffff" w:themeFill="light1"/>
         <w:tcBorders>
           <w:top w:val="single" w:color="000000" w:themeColor="accent5" w:themeTint="90" w:sz="4" w:space="0"/>
-          <w:left w:val="none"/>
-          <w:bottom w:val="none"/>
-          <w:right w:val="none"/>
+          <w:left w:val="none" w:color="000000" w:sz="4" w:space="0"/>
+          <w:bottom w:val="none" w:color="000000" w:sz="4" w:space="0"/>
+          <w:right w:val="none" w:color="000000" w:sz="4" w:space="0"/>
         </w:tcBorders>
       </w:tcPr>
     </w:tblStylePr>
@@ -13435,9 +13569,9 @@
       </w:tcPr>
     </w:tblStylePr>
   </w:style>
-  <w:style w:type="table" w:styleId="66">
+  <w:style w:type="table" w:styleId="755">
     <w:name w:val="Grid Table 7 Colorful - Accent 6"/>
-    <w:basedOn w:val="10"/>
+    <w:basedOn w:val="699"/>
     <w:uiPriority w:val="99"/>
     <w:pPr>
       <w:pBdr/>
@@ -13539,11 +13673,11 @@
         <w:tblBorders/>
       </w:tblPr>
       <w:tcPr>
-        <w:shd w:color="ffffff"/>
+        <w:shd w:val="clear" w:color="ffffff"/>
         <w:tcBorders>
-          <w:top w:val="none"/>
-          <w:left w:val="none"/>
-          <w:bottom w:val="none"/>
+          <w:top w:val="none" w:color="000000" w:sz="4" w:space="0"/>
+          <w:left w:val="none" w:color="000000" w:sz="4" w:space="0"/>
+          <w:bottom w:val="none" w:color="000000" w:sz="4" w:space="0"/>
           <w:right w:val="single" w:color="000000" w:themeColor="accent6" w:themeTint="90" w:sz="4" w:space="0"/>
         </w:tcBorders>
       </w:tcPr>
@@ -13566,10 +13700,10 @@
       <w:tcPr>
         <w:shd w:val="clear" w:color="ffffff" w:themeColor="light1" w:fill="ffffff" w:themeFill="light1"/>
         <w:tcBorders>
-          <w:top w:val="none"/>
-          <w:left w:val="none"/>
+          <w:top w:val="none" w:color="000000" w:sz="4" w:space="0"/>
+          <w:left w:val="none" w:color="000000" w:sz="4" w:space="0"/>
           <w:bottom w:val="single" w:color="000000" w:themeColor="accent6" w:themeTint="90" w:sz="4" w:space="0"/>
-          <w:right w:val="none"/>
+          <w:right w:val="none" w:color="000000" w:sz="4" w:space="0"/>
         </w:tcBorders>
       </w:tcPr>
     </w:tblStylePr>
@@ -13589,12 +13723,12 @@
         <w:tblBorders/>
       </w:tblPr>
       <w:tcPr>
-        <w:shd w:color="ffffff"/>
+        <w:shd w:val="clear" w:color="ffffff"/>
         <w:tcBorders>
-          <w:top w:val="none"/>
+          <w:top w:val="none" w:color="000000" w:sz="4" w:space="0"/>
           <w:left w:val="single" w:color="000000" w:themeColor="accent6" w:themeTint="90" w:sz="4" w:space="0"/>
-          <w:bottom w:val="none"/>
-          <w:right w:val="none"/>
+          <w:bottom w:val="none" w:color="000000" w:sz="4" w:space="0"/>
+          <w:right w:val="none" w:color="000000" w:sz="4" w:space="0"/>
         </w:tcBorders>
       </w:tcPr>
     </w:tblStylePr>
@@ -13617,9 +13751,9 @@
         <w:shd w:val="clear" w:color="ffffff" w:themeColor="light1" w:fill="ffffff" w:themeFill="light1"/>
         <w:tcBorders>
           <w:top w:val="single" w:color="000000" w:themeColor="accent6" w:themeTint="90" w:sz="4" w:space="0"/>
-          <w:left w:val="none"/>
-          <w:bottom w:val="none"/>
-          <w:right w:val="none"/>
+          <w:left w:val="none" w:color="000000" w:sz="4" w:space="0"/>
+          <w:bottom w:val="none" w:color="000000" w:sz="4" w:space="0"/>
+          <w:right w:val="none" w:color="000000" w:sz="4" w:space="0"/>
         </w:tcBorders>
       </w:tcPr>
     </w:tblStylePr>
@@ -13689,9 +13823,9 @@
       </w:tcPr>
     </w:tblStylePr>
   </w:style>
-  <w:style w:type="table" w:styleId="67">
+  <w:style w:type="table" w:styleId="756">
     <w:name w:val="List Table 1 Light"/>
-    <w:basedOn w:val="10"/>
+    <w:basedOn w:val="699"/>
     <w:uiPriority w:val="99"/>
     <w:pPr>
       <w:pBdr/>
@@ -13905,9 +14039,9 @@
       </w:tcPr>
     </w:tblStylePr>
   </w:style>
-  <w:style w:type="table" w:styleId="68">
+  <w:style w:type="table" w:styleId="757">
     <w:name w:val="List Table 1 Light - Accent 1"/>
-    <w:basedOn w:val="10"/>
+    <w:basedOn w:val="699"/>
     <w:uiPriority w:val="99"/>
     <w:pPr>
       <w:pBdr/>
@@ -14121,9 +14255,9 @@
       </w:tcPr>
     </w:tblStylePr>
   </w:style>
-  <w:style w:type="table" w:styleId="69">
+  <w:style w:type="table" w:styleId="758">
     <w:name w:val="List Table 1 Light - Accent 2"/>
-    <w:basedOn w:val="10"/>
+    <w:basedOn w:val="699"/>
     <w:uiPriority w:val="99"/>
     <w:pPr>
       <w:pBdr/>
@@ -14337,9 +14471,9 @@
       </w:tcPr>
     </w:tblStylePr>
   </w:style>
-  <w:style w:type="table" w:styleId="70">
+  <w:style w:type="table" w:styleId="759">
     <w:name w:val="List Table 1 Light - Accent 3"/>
-    <w:basedOn w:val="10"/>
+    <w:basedOn w:val="699"/>
     <w:uiPriority w:val="99"/>
     <w:pPr>
       <w:pBdr/>
@@ -14553,9 +14687,9 @@
       </w:tcPr>
     </w:tblStylePr>
   </w:style>
-  <w:style w:type="table" w:styleId="71">
+  <w:style w:type="table" w:styleId="760">
     <w:name w:val="List Table 1 Light - Accent 4"/>
-    <w:basedOn w:val="10"/>
+    <w:basedOn w:val="699"/>
     <w:uiPriority w:val="99"/>
     <w:pPr>
       <w:pBdr/>
@@ -14769,9 +14903,9 @@
       </w:tcPr>
     </w:tblStylePr>
   </w:style>
-  <w:style w:type="table" w:styleId="72">
+  <w:style w:type="table" w:styleId="761">
     <w:name w:val="List Table 1 Light - Accent 5"/>
-    <w:basedOn w:val="10"/>
+    <w:basedOn w:val="699"/>
     <w:uiPriority w:val="99"/>
     <w:pPr>
       <w:pBdr/>
@@ -14985,9 +15119,9 @@
       </w:tcPr>
     </w:tblStylePr>
   </w:style>
-  <w:style w:type="table" w:styleId="73">
+  <w:style w:type="table" w:styleId="762">
     <w:name w:val="List Table 1 Light - Accent 6"/>
-    <w:basedOn w:val="10"/>
+    <w:basedOn w:val="699"/>
     <w:uiPriority w:val="99"/>
     <w:pPr>
       <w:pBdr/>
@@ -15201,9 +15335,9 @@
       </w:tcPr>
     </w:tblStylePr>
   </w:style>
-  <w:style w:type="table" w:styleId="74">
+  <w:style w:type="table" w:styleId="763">
     <w:name w:val="List Table 2"/>
-    <w:basedOn w:val="10"/>
+    <w:basedOn w:val="699"/>
     <w:uiPriority w:val="99"/>
     <w:pPr>
       <w:pBdr/>
@@ -15439,9 +15573,9 @@
       </w:tcPr>
     </w:tblStylePr>
   </w:style>
-  <w:style w:type="table" w:styleId="75">
+  <w:style w:type="table" w:styleId="764">
     <w:name w:val="List Table 2 - Accent 1"/>
-    <w:basedOn w:val="10"/>
+    <w:basedOn w:val="699"/>
     <w:uiPriority w:val="99"/>
     <w:pPr>
       <w:pBdr/>
@@ -15677,9 +15811,9 @@
       </w:tcPr>
     </w:tblStylePr>
   </w:style>
-  <w:style w:type="table" w:styleId="76">
+  <w:style w:type="table" w:styleId="765">
     <w:name w:val="List Table 2 - Accent 2"/>
-    <w:basedOn w:val="10"/>
+    <w:basedOn w:val="699"/>
     <w:uiPriority w:val="99"/>
     <w:pPr>
       <w:pBdr/>
@@ -15915,9 +16049,9 @@
       </w:tcPr>
     </w:tblStylePr>
   </w:style>
-  <w:style w:type="table" w:styleId="77">
+  <w:style w:type="table" w:styleId="766">
     <w:name w:val="List Table 2 - Accent 3"/>
-    <w:basedOn w:val="10"/>
+    <w:basedOn w:val="699"/>
     <w:uiPriority w:val="99"/>
     <w:pPr>
       <w:pBdr/>
@@ -16153,9 +16287,9 @@
       </w:tcPr>
     </w:tblStylePr>
   </w:style>
-  <w:style w:type="table" w:styleId="78">
+  <w:style w:type="table" w:styleId="767">
     <w:name w:val="List Table 2 - Accent 4"/>
-    <w:basedOn w:val="10"/>
+    <w:basedOn w:val="699"/>
     <w:uiPriority w:val="99"/>
     <w:pPr>
       <w:pBdr/>
@@ -16391,9 +16525,9 @@
       </w:tcPr>
     </w:tblStylePr>
   </w:style>
-  <w:style w:type="table" w:styleId="79">
+  <w:style w:type="table" w:styleId="768">
     <w:name w:val="List Table 2 - Accent 5"/>
-    <w:basedOn w:val="10"/>
+    <w:basedOn w:val="699"/>
     <w:uiPriority w:val="99"/>
     <w:pPr>
       <w:pBdr/>
@@ -16629,9 +16763,9 @@
       </w:tcPr>
     </w:tblStylePr>
   </w:style>
-  <w:style w:type="table" w:styleId="80">
+  <w:style w:type="table" w:styleId="769">
     <w:name w:val="List Table 2 - Accent 6"/>
-    <w:basedOn w:val="10"/>
+    <w:basedOn w:val="699"/>
     <w:uiPriority w:val="99"/>
     <w:pPr>
       <w:pBdr/>
@@ -16867,9 +17001,9 @@
       </w:tcPr>
     </w:tblStylePr>
   </w:style>
-  <w:style w:type="table" w:styleId="81">
+  <w:style w:type="table" w:styleId="770">
     <w:name w:val="List Table 3"/>
-    <w:basedOn w:val="10"/>
+    <w:basedOn w:val="699"/>
     <w:uiPriority w:val="99"/>
     <w:pPr>
       <w:pBdr/>
@@ -17095,9 +17229,9 @@
       </w:tcPr>
     </w:tblStylePr>
   </w:style>
-  <w:style w:type="table" w:styleId="82">
+  <w:style w:type="table" w:styleId="771">
     <w:name w:val="List Table 3 - Accent 1"/>
-    <w:basedOn w:val="10"/>
+    <w:basedOn w:val="699"/>
     <w:uiPriority w:val="99"/>
     <w:pPr>
       <w:pBdr/>
@@ -17323,9 +17457,9 @@
       </w:tcPr>
     </w:tblStylePr>
   </w:style>
-  <w:style w:type="table" w:styleId="83">
+  <w:style w:type="table" w:styleId="772">
     <w:name w:val="List Table 3 - Accent 2"/>
-    <w:basedOn w:val="10"/>
+    <w:basedOn w:val="699"/>
     <w:uiPriority w:val="99"/>
     <w:pPr>
       <w:pBdr/>
@@ -17551,9 +17685,9 @@
       </w:tcPr>
     </w:tblStylePr>
   </w:style>
-  <w:style w:type="table" w:styleId="84">
+  <w:style w:type="table" w:styleId="773">
     <w:name w:val="List Table 3 - Accent 3"/>
-    <w:basedOn w:val="10"/>
+    <w:basedOn w:val="699"/>
     <w:uiPriority w:val="99"/>
     <w:pPr>
       <w:pBdr/>
@@ -17779,9 +17913,9 @@
       </w:tcPr>
     </w:tblStylePr>
   </w:style>
-  <w:style w:type="table" w:styleId="85">
+  <w:style w:type="table" w:styleId="774">
     <w:name w:val="List Table 3 - Accent 4"/>
-    <w:basedOn w:val="10"/>
+    <w:basedOn w:val="699"/>
     <w:uiPriority w:val="99"/>
     <w:pPr>
       <w:pBdr/>
@@ -18007,9 +18141,9 @@
       </w:tcPr>
     </w:tblStylePr>
   </w:style>
-  <w:style w:type="table" w:styleId="86">
+  <w:style w:type="table" w:styleId="775">
     <w:name w:val="List Table 3 - Accent 5"/>
-    <w:basedOn w:val="10"/>
+    <w:basedOn w:val="699"/>
     <w:uiPriority w:val="99"/>
     <w:pPr>
       <w:pBdr/>
@@ -18235,9 +18369,9 @@
       </w:tcPr>
     </w:tblStylePr>
   </w:style>
-  <w:style w:type="table" w:styleId="87">
+  <w:style w:type="table" w:styleId="776">
     <w:name w:val="List Table 3 - Accent 6"/>
-    <w:basedOn w:val="10"/>
+    <w:basedOn w:val="699"/>
     <w:uiPriority w:val="99"/>
     <w:pPr>
       <w:pBdr/>
@@ -18463,9 +18597,9 @@
       </w:tcPr>
     </w:tblStylePr>
   </w:style>
-  <w:style w:type="table" w:styleId="88">
+  <w:style w:type="table" w:styleId="777">
     <w:name w:val="List Table 4"/>
-    <w:basedOn w:val="10"/>
+    <w:basedOn w:val="699"/>
     <w:uiPriority w:val="99"/>
     <w:pPr>
       <w:pBdr/>
@@ -18688,9 +18822,9 @@
       </w:tcPr>
     </w:tblStylePr>
   </w:style>
-  <w:style w:type="table" w:styleId="89">
+  <w:style w:type="table" w:styleId="778">
     <w:name w:val="List Table 4 - Accent 1"/>
-    <w:basedOn w:val="10"/>
+    <w:basedOn w:val="699"/>
     <w:uiPriority w:val="99"/>
     <w:pPr>
       <w:pBdr/>
@@ -18913,9 +19047,9 @@
       </w:tcPr>
     </w:tblStylePr>
   </w:style>
-  <w:style w:type="table" w:styleId="90">
+  <w:style w:type="table" w:styleId="779">
     <w:name w:val="List Table 4 - Accent 2"/>
-    <w:basedOn w:val="10"/>
+    <w:basedOn w:val="699"/>
     <w:uiPriority w:val="99"/>
     <w:pPr>
       <w:pBdr/>
@@ -19138,9 +19272,9 @@
       </w:tcPr>
     </w:tblStylePr>
   </w:style>
-  <w:style w:type="table" w:styleId="91">
+  <w:style w:type="table" w:styleId="780">
     <w:name w:val="List Table 4 - Accent 3"/>
-    <w:basedOn w:val="10"/>
+    <w:basedOn w:val="699"/>
     <w:uiPriority w:val="99"/>
     <w:pPr>
       <w:pBdr/>
@@ -19363,9 +19497,9 @@
       </w:tcPr>
     </w:tblStylePr>
   </w:style>
-  <w:style w:type="table" w:styleId="92">
+  <w:style w:type="table" w:styleId="781">
     <w:name w:val="List Table 4 - Accent 4"/>
-    <w:basedOn w:val="10"/>
+    <w:basedOn w:val="699"/>
     <w:uiPriority w:val="99"/>
     <w:pPr>
       <w:pBdr/>
@@ -19588,9 +19722,9 @@
       </w:tcPr>
     </w:tblStylePr>
   </w:style>
-  <w:style w:type="table" w:styleId="93">
+  <w:style w:type="table" w:styleId="782">
     <w:name w:val="List Table 4 - Accent 5"/>
-    <w:basedOn w:val="10"/>
+    <w:basedOn w:val="699"/>
     <w:uiPriority w:val="99"/>
     <w:pPr>
       <w:pBdr/>
@@ -19813,9 +19947,9 @@
       </w:tcPr>
     </w:tblStylePr>
   </w:style>
-  <w:style w:type="table" w:styleId="94">
+  <w:style w:type="table" w:styleId="783">
     <w:name w:val="List Table 4 - Accent 6"/>
-    <w:basedOn w:val="10"/>
+    <w:basedOn w:val="699"/>
     <w:uiPriority w:val="99"/>
     <w:pPr>
       <w:pBdr/>
@@ -20038,9 +20172,9 @@
       </w:tcPr>
     </w:tblStylePr>
   </w:style>
-  <w:style w:type="table" w:styleId="95">
+  <w:style w:type="table" w:styleId="784">
     <w:name w:val="List Table 5 Dark"/>
-    <w:basedOn w:val="10"/>
+    <w:basedOn w:val="699"/>
     <w:uiPriority w:val="99"/>
     <w:pPr>
       <w:pBdr/>
@@ -20280,9 +20414,9 @@
       </w:tcPr>
     </w:tblStylePr>
   </w:style>
-  <w:style w:type="table" w:styleId="96">
+  <w:style w:type="table" w:styleId="785">
     <w:name w:val="List Table 5 Dark - Accent 1"/>
-    <w:basedOn w:val="10"/>
+    <w:basedOn w:val="699"/>
     <w:uiPriority w:val="99"/>
     <w:pPr>
       <w:pBdr/>
@@ -20522,9 +20656,9 @@
       </w:tcPr>
     </w:tblStylePr>
   </w:style>
-  <w:style w:type="table" w:styleId="97">
+  <w:style w:type="table" w:styleId="786">
     <w:name w:val="List Table 5 Dark - Accent 2"/>
-    <w:basedOn w:val="10"/>
+    <w:basedOn w:val="699"/>
     <w:uiPriority w:val="99"/>
     <w:pPr>
       <w:pBdr/>
@@ -20764,9 +20898,9 @@
       </w:tcPr>
     </w:tblStylePr>
   </w:style>
-  <w:style w:type="table" w:styleId="98">
+  <w:style w:type="table" w:styleId="787">
     <w:name w:val="List Table 5 Dark - Accent 3"/>
-    <w:basedOn w:val="10"/>
+    <w:basedOn w:val="699"/>
     <w:uiPriority w:val="99"/>
     <w:pPr>
       <w:pBdr/>
@@ -21006,9 +21140,9 @@
       </w:tcPr>
     </w:tblStylePr>
   </w:style>
-  <w:style w:type="table" w:styleId="99">
+  <w:style w:type="table" w:styleId="788">
     <w:name w:val="List Table 5 Dark - Accent 4"/>
-    <w:basedOn w:val="10"/>
+    <w:basedOn w:val="699"/>
     <w:uiPriority w:val="99"/>
     <w:pPr>
       <w:pBdr/>
@@ -21248,9 +21382,9 @@
       </w:tcPr>
     </w:tblStylePr>
   </w:style>
-  <w:style w:type="table" w:styleId="100">
+  <w:style w:type="table" w:styleId="789">
     <w:name w:val="List Table 5 Dark - Accent 5"/>
-    <w:basedOn w:val="10"/>
+    <w:basedOn w:val="699"/>
     <w:uiPriority w:val="99"/>
     <w:pPr>
       <w:pBdr/>
@@ -21490,9 +21624,9 @@
       </w:tcPr>
     </w:tblStylePr>
   </w:style>
-  <w:style w:type="table" w:styleId="101">
+  <w:style w:type="table" w:styleId="790">
     <w:name w:val="List Table 5 Dark - Accent 6"/>
-    <w:basedOn w:val="10"/>
+    <w:basedOn w:val="699"/>
     <w:uiPriority w:val="99"/>
     <w:pPr>
       <w:pBdr/>
@@ -21732,9 +21866,9 @@
       </w:tcPr>
     </w:tblStylePr>
   </w:style>
-  <w:style w:type="table" w:styleId="102">
+  <w:style w:type="table" w:styleId="791">
     <w:name w:val="List Table 6 Colorful"/>
-    <w:basedOn w:val="10"/>
+    <w:basedOn w:val="699"/>
     <w:uiPriority w:val="99"/>
     <w:pPr>
       <w:pBdr/>
@@ -21955,9 +22089,9 @@
       </w:tcPr>
     </w:tblStylePr>
   </w:style>
-  <w:style w:type="table" w:styleId="103">
+  <w:style w:type="table" w:styleId="792">
     <w:name w:val="List Table 6 Colorful - Accent 1"/>
-    <w:basedOn w:val="10"/>
+    <w:basedOn w:val="699"/>
     <w:uiPriority w:val="99"/>
     <w:pPr>
       <w:pBdr/>
@@ -22178,9 +22312,9 @@
       </w:tcPr>
     </w:tblStylePr>
   </w:style>
-  <w:style w:type="table" w:styleId="104">
+  <w:style w:type="table" w:styleId="793">
     <w:name w:val="List Table 6 Colorful - Accent 2"/>
-    <w:basedOn w:val="10"/>
+    <w:basedOn w:val="699"/>
     <w:uiPriority w:val="99"/>
     <w:pPr>
       <w:pBdr/>
@@ -22401,9 +22535,9 @@
       </w:tcPr>
     </w:tblStylePr>
   </w:style>
-  <w:style w:type="table" w:styleId="105">
+  <w:style w:type="table" w:styleId="794">
     <w:name w:val="List Table 6 Colorful - Accent 3"/>
-    <w:basedOn w:val="10"/>
+    <w:basedOn w:val="699"/>
     <w:uiPriority w:val="99"/>
     <w:pPr>
       <w:pBdr/>
@@ -22624,9 +22758,9 @@
       </w:tcPr>
     </w:tblStylePr>
   </w:style>
-  <w:style w:type="table" w:styleId="106">
+  <w:style w:type="table" w:styleId="795">
     <w:name w:val="List Table 6 Colorful - Accent 4"/>
-    <w:basedOn w:val="10"/>
+    <w:basedOn w:val="699"/>
     <w:uiPriority w:val="99"/>
     <w:pPr>
       <w:pBdr/>
@@ -22847,9 +22981,9 @@
       </w:tcPr>
     </w:tblStylePr>
   </w:style>
-  <w:style w:type="table" w:styleId="107">
+  <w:style w:type="table" w:styleId="796">
     <w:name w:val="List Table 6 Colorful - Accent 5"/>
-    <w:basedOn w:val="10"/>
+    <w:basedOn w:val="699"/>
     <w:uiPriority w:val="99"/>
     <w:pPr>
       <w:pBdr/>
@@ -23070,9 +23204,9 @@
       </w:tcPr>
     </w:tblStylePr>
   </w:style>
-  <w:style w:type="table" w:styleId="108">
+  <w:style w:type="table" w:styleId="797">
     <w:name w:val="List Table 6 Colorful - Accent 6"/>
-    <w:basedOn w:val="10"/>
+    <w:basedOn w:val="699"/>
     <w:uiPriority w:val="99"/>
     <w:pPr>
       <w:pBdr/>
@@ -23293,9 +23427,9 @@
       </w:tcPr>
     </w:tblStylePr>
   </w:style>
-  <w:style w:type="table" w:styleId="109">
+  <w:style w:type="table" w:styleId="798">
     <w:name w:val="List Table 7 Colorful"/>
-    <w:basedOn w:val="10"/>
+    <w:basedOn w:val="699"/>
     <w:uiPriority w:val="99"/>
     <w:pPr>
       <w:pBdr/>
@@ -23394,11 +23528,11 @@
         <w:tblBorders/>
       </w:tblPr>
       <w:tcPr>
-        <w:shd w:color="ffffff"/>
+        <w:shd w:val="clear" w:color="ffffff"/>
         <w:tcBorders>
-          <w:top w:val="none"/>
-          <w:left w:val="none"/>
-          <w:bottom w:val="none"/>
+          <w:top w:val="none" w:color="000000" w:sz="4" w:space="0"/>
+          <w:left w:val="none" w:color="000000" w:sz="4" w:space="0"/>
+          <w:bottom w:val="none" w:color="000000" w:sz="4" w:space="0"/>
           <w:right w:val="single" w:color="000000" w:themeColor="text1" w:themeTint="80" w:sz="4" w:space="0"/>
         </w:tcBorders>
       </w:tcPr>
@@ -23421,10 +23555,10 @@
       <w:tcPr>
         <w:shd w:val="clear" w:color="ffffff" w:themeColor="light1" w:fill="ffffff" w:themeFill="light1"/>
         <w:tcBorders>
-          <w:top w:val="none"/>
-          <w:left w:val="none"/>
+          <w:top w:val="none" w:color="000000" w:sz="4" w:space="0"/>
+          <w:left w:val="none" w:color="000000" w:sz="4" w:space="0"/>
           <w:bottom w:val="single" w:color="000000" w:themeColor="text1" w:themeTint="80" w:sz="4" w:space="0"/>
-          <w:right w:val="none"/>
+          <w:right w:val="none" w:color="000000" w:sz="4" w:space="0"/>
         </w:tcBorders>
       </w:tcPr>
     </w:tblStylePr>
@@ -23444,12 +23578,12 @@
         <w:tblBorders/>
       </w:tblPr>
       <w:tcPr>
-        <w:shd w:color="ffffff"/>
+        <w:shd w:val="clear" w:color="ffffff"/>
         <w:tcBorders>
-          <w:top w:val="none"/>
+          <w:top w:val="none" w:color="000000" w:sz="4" w:space="0"/>
           <w:left w:val="single" w:color="000000" w:themeColor="text1" w:themeTint="80" w:sz="4" w:space="0"/>
-          <w:bottom w:val="none"/>
-          <w:right w:val="none"/>
+          <w:bottom w:val="none" w:color="000000" w:sz="4" w:space="0"/>
+          <w:right w:val="none" w:color="000000" w:sz="4" w:space="0"/>
         </w:tcBorders>
       </w:tcPr>
     </w:tblStylePr>
@@ -23472,9 +23606,9 @@
         <w:shd w:val="clear" w:color="ffffff" w:themeColor="light1" w:fill="ffffff" w:themeFill="light1"/>
         <w:tcBorders>
           <w:top w:val="single" w:color="000000" w:themeColor="text1" w:themeTint="80" w:sz="4" w:space="0"/>
-          <w:left w:val="none"/>
-          <w:bottom w:val="none"/>
-          <w:right w:val="none"/>
+          <w:left w:val="none" w:color="000000" w:sz="4" w:space="0"/>
+          <w:bottom w:val="none" w:color="000000" w:sz="4" w:space="0"/>
+          <w:right w:val="none" w:color="000000" w:sz="4" w:space="0"/>
         </w:tcBorders>
       </w:tcPr>
     </w:tblStylePr>
@@ -23549,9 +23683,9 @@
       </w:tcPr>
     </w:tblStylePr>
   </w:style>
-  <w:style w:type="table" w:styleId="110">
+  <w:style w:type="table" w:styleId="799">
     <w:name w:val="List Table 7 Colorful - Accent 1"/>
-    <w:basedOn w:val="10"/>
+    <w:basedOn w:val="699"/>
     <w:uiPriority w:val="99"/>
     <w:pPr>
       <w:pBdr/>
@@ -23650,11 +23784,11 @@
         <w:tblBorders/>
       </w:tblPr>
       <w:tcPr>
-        <w:shd w:color="ffffff"/>
+        <w:shd w:val="clear" w:color="ffffff"/>
         <w:tcBorders>
-          <w:top w:val="none"/>
-          <w:left w:val="none"/>
-          <w:bottom w:val="none"/>
+          <w:top w:val="none" w:color="000000" w:sz="4" w:space="0"/>
+          <w:left w:val="none" w:color="000000" w:sz="4" w:space="0"/>
+          <w:bottom w:val="none" w:color="000000" w:sz="4" w:space="0"/>
           <w:right w:val="single" w:color="000000" w:themeColor="accent1" w:sz="4" w:space="0"/>
         </w:tcBorders>
       </w:tcPr>
@@ -23677,10 +23811,10 @@
       <w:tcPr>
         <w:shd w:val="clear" w:color="ffffff" w:themeColor="light1" w:fill="ffffff" w:themeFill="light1"/>
         <w:tcBorders>
-          <w:top w:val="none"/>
-          <w:left w:val="none"/>
+          <w:top w:val="none" w:color="000000" w:sz="4" w:space="0"/>
+          <w:left w:val="none" w:color="000000" w:sz="4" w:space="0"/>
           <w:bottom w:val="single" w:color="000000" w:themeColor="accent1" w:sz="4" w:space="0"/>
-          <w:right w:val="none"/>
+          <w:right w:val="none" w:color="000000" w:sz="4" w:space="0"/>
         </w:tcBorders>
       </w:tcPr>
     </w:tblStylePr>
@@ -23700,12 +23834,12 @@
         <w:tblBorders/>
       </w:tblPr>
       <w:tcPr>
-        <w:shd w:color="ffffff"/>
+        <w:shd w:val="clear" w:color="ffffff"/>
         <w:tcBorders>
-          <w:top w:val="none"/>
+          <w:top w:val="none" w:color="000000" w:sz="4" w:space="0"/>
           <w:left w:val="single" w:color="000000" w:themeColor="accent1" w:sz="4" w:space="0"/>
-          <w:bottom w:val="none"/>
-          <w:right w:val="none"/>
+          <w:bottom w:val="none" w:color="000000" w:sz="4" w:space="0"/>
+          <w:right w:val="none" w:color="000000" w:sz="4" w:space="0"/>
         </w:tcBorders>
       </w:tcPr>
     </w:tblStylePr>
@@ -23728,9 +23862,9 @@
         <w:shd w:val="clear" w:color="ffffff" w:themeColor="light1" w:fill="ffffff" w:themeFill="light1"/>
         <w:tcBorders>
           <w:top w:val="single" w:color="000000" w:themeColor="accent1" w:sz="4" w:space="0"/>
-          <w:left w:val="none"/>
-          <w:bottom w:val="none"/>
-          <w:right w:val="none"/>
+          <w:left w:val="none" w:color="000000" w:sz="4" w:space="0"/>
+          <w:bottom w:val="none" w:color="000000" w:sz="4" w:space="0"/>
+          <w:right w:val="none" w:color="000000" w:sz="4" w:space="0"/>
         </w:tcBorders>
       </w:tcPr>
     </w:tblStylePr>
@@ -23805,9 +23939,9 @@
       </w:tcPr>
     </w:tblStylePr>
   </w:style>
-  <w:style w:type="table" w:styleId="111">
+  <w:style w:type="table" w:styleId="800">
     <w:name w:val="List Table 7 Colorful - Accent 2"/>
-    <w:basedOn w:val="10"/>
+    <w:basedOn w:val="699"/>
     <w:uiPriority w:val="99"/>
     <w:pPr>
       <w:pBdr/>
@@ -23906,11 +24040,11 @@
         <w:tblBorders/>
       </w:tblPr>
       <w:tcPr>
-        <w:shd w:color="ffffff"/>
+        <w:shd w:val="clear" w:color="ffffff"/>
         <w:tcBorders>
-          <w:top w:val="none"/>
-          <w:left w:val="none"/>
-          <w:bottom w:val="none"/>
+          <w:top w:val="none" w:color="000000" w:sz="4" w:space="0"/>
+          <w:left w:val="none" w:color="000000" w:sz="4" w:space="0"/>
+          <w:bottom w:val="none" w:color="000000" w:sz="4" w:space="0"/>
           <w:right w:val="single" w:color="000000" w:themeColor="accent2" w:themeTint="97" w:sz="4" w:space="0"/>
         </w:tcBorders>
       </w:tcPr>
@@ -23933,10 +24067,10 @@
       <w:tcPr>
         <w:shd w:val="clear" w:color="ffffff" w:themeColor="light1" w:fill="ffffff" w:themeFill="light1"/>
         <w:tcBorders>
-          <w:top w:val="none"/>
-          <w:left w:val="none"/>
+          <w:top w:val="none" w:color="000000" w:sz="4" w:space="0"/>
+          <w:left w:val="none" w:color="000000" w:sz="4" w:space="0"/>
           <w:bottom w:val="single" w:color="000000" w:themeColor="accent2" w:themeTint="97" w:sz="4" w:space="0"/>
-          <w:right w:val="none"/>
+          <w:right w:val="none" w:color="000000" w:sz="4" w:space="0"/>
         </w:tcBorders>
       </w:tcPr>
     </w:tblStylePr>
@@ -23956,12 +24090,12 @@
         <w:tblBorders/>
       </w:tblPr>
       <w:tcPr>
-        <w:shd w:color="ffffff"/>
+        <w:shd w:val="clear" w:color="ffffff"/>
         <w:tcBorders>
-          <w:top w:val="none"/>
+          <w:top w:val="none" w:color="000000" w:sz="4" w:space="0"/>
           <w:left w:val="single" w:color="000000" w:themeColor="accent2" w:themeTint="97" w:sz="4" w:space="0"/>
-          <w:bottom w:val="none"/>
-          <w:right w:val="none"/>
+          <w:bottom w:val="none" w:color="000000" w:sz="4" w:space="0"/>
+          <w:right w:val="none" w:color="000000" w:sz="4" w:space="0"/>
         </w:tcBorders>
       </w:tcPr>
     </w:tblStylePr>
@@ -23984,9 +24118,9 @@
         <w:shd w:val="clear" w:color="ffffff" w:themeColor="light1" w:fill="ffffff" w:themeFill="light1"/>
         <w:tcBorders>
           <w:top w:val="single" w:color="000000" w:themeColor="accent2" w:themeTint="97" w:sz="4" w:space="0"/>
-          <w:left w:val="none"/>
-          <w:bottom w:val="none"/>
-          <w:right w:val="none"/>
+          <w:left w:val="none" w:color="000000" w:sz="4" w:space="0"/>
+          <w:bottom w:val="none" w:color="000000" w:sz="4" w:space="0"/>
+          <w:right w:val="none" w:color="000000" w:sz="4" w:space="0"/>
         </w:tcBorders>
       </w:tcPr>
     </w:tblStylePr>
@@ -24061,9 +24195,9 @@
       </w:tcPr>
     </w:tblStylePr>
   </w:style>
-  <w:style w:type="table" w:styleId="112">
+  <w:style w:type="table" w:styleId="801">
     <w:name w:val="List Table 7 Colorful - Accent 3"/>
-    <w:basedOn w:val="10"/>
+    <w:basedOn w:val="699"/>
     <w:uiPriority w:val="99"/>
     <w:pPr>
       <w:pBdr/>
@@ -24162,11 +24296,11 @@
         <w:tblBorders/>
       </w:tblPr>
       <w:tcPr>
-        <w:shd w:color="ffffff"/>
+        <w:shd w:val="clear" w:color="ffffff"/>
         <w:tcBorders>
-          <w:top w:val="none"/>
-          <w:left w:val="none"/>
-          <w:bottom w:val="none"/>
+          <w:top w:val="none" w:color="000000" w:sz="4" w:space="0"/>
+          <w:left w:val="none" w:color="000000" w:sz="4" w:space="0"/>
+          <w:bottom w:val="none" w:color="000000" w:sz="4" w:space="0"/>
           <w:right w:val="single" w:color="000000" w:themeColor="accent3" w:themeTint="98" w:sz="4" w:space="0"/>
         </w:tcBorders>
       </w:tcPr>
@@ -24189,10 +24323,10 @@
       <w:tcPr>
         <w:shd w:val="clear" w:color="ffffff" w:themeColor="light1" w:fill="ffffff" w:themeFill="light1"/>
         <w:tcBorders>
-          <w:top w:val="none"/>
-          <w:left w:val="none"/>
+          <w:top w:val="none" w:color="000000" w:sz="4" w:space="0"/>
+          <w:left w:val="none" w:color="000000" w:sz="4" w:space="0"/>
           <w:bottom w:val="single" w:color="000000" w:themeColor="accent3" w:themeTint="98" w:sz="4" w:space="0"/>
-          <w:right w:val="none"/>
+          <w:right w:val="none" w:color="000000" w:sz="4" w:space="0"/>
         </w:tcBorders>
       </w:tcPr>
     </w:tblStylePr>
@@ -24212,12 +24346,12 @@
         <w:tblBorders/>
       </w:tblPr>
       <w:tcPr>
-        <w:shd w:color="ffffff"/>
+        <w:shd w:val="clear" w:color="ffffff"/>
         <w:tcBorders>
-          <w:top w:val="none"/>
+          <w:top w:val="none" w:color="000000" w:sz="4" w:space="0"/>
           <w:left w:val="single" w:color="000000" w:themeColor="accent3" w:themeTint="98" w:sz="4" w:space="0"/>
-          <w:bottom w:val="none"/>
-          <w:right w:val="none"/>
+          <w:bottom w:val="none" w:color="000000" w:sz="4" w:space="0"/>
+          <w:right w:val="none" w:color="000000" w:sz="4" w:space="0"/>
         </w:tcBorders>
       </w:tcPr>
     </w:tblStylePr>
@@ -24240,9 +24374,9 @@
         <w:shd w:val="clear" w:color="ffffff" w:themeColor="light1" w:fill="ffffff" w:themeFill="light1"/>
         <w:tcBorders>
           <w:top w:val="single" w:color="000000" w:themeColor="accent3" w:themeTint="98" w:sz="4" w:space="0"/>
-          <w:left w:val="none"/>
-          <w:bottom w:val="none"/>
-          <w:right w:val="none"/>
+          <w:left w:val="none" w:color="000000" w:sz="4" w:space="0"/>
+          <w:bottom w:val="none" w:color="000000" w:sz="4" w:space="0"/>
+          <w:right w:val="none" w:color="000000" w:sz="4" w:space="0"/>
         </w:tcBorders>
       </w:tcPr>
     </w:tblStylePr>
@@ -24317,9 +24451,9 @@
       </w:tcPr>
     </w:tblStylePr>
   </w:style>
-  <w:style w:type="table" w:styleId="113">
+  <w:style w:type="table" w:styleId="802">
     <w:name w:val="List Table 7 Colorful - Accent 4"/>
-    <w:basedOn w:val="10"/>
+    <w:basedOn w:val="699"/>
     <w:uiPriority w:val="99"/>
     <w:pPr>
       <w:pBdr/>
@@ -24418,11 +24552,11 @@
         <w:tblBorders/>
       </w:tblPr>
       <w:tcPr>
-        <w:shd w:color="ffffff"/>
+        <w:shd w:val="clear" w:color="ffffff"/>
         <w:tcBorders>
-          <w:top w:val="none"/>
-          <w:left w:val="none"/>
-          <w:bottom w:val="none"/>
+          <w:top w:val="none" w:color="000000" w:sz="4" w:space="0"/>
+          <w:left w:val="none" w:color="000000" w:sz="4" w:space="0"/>
+          <w:bottom w:val="none" w:color="000000" w:sz="4" w:space="0"/>
           <w:right w:val="single" w:color="000000" w:themeColor="accent4" w:themeTint="9A" w:sz="4" w:space="0"/>
         </w:tcBorders>
       </w:tcPr>
@@ -24445,10 +24579,10 @@
       <w:tcPr>
         <w:shd w:val="clear" w:color="ffffff" w:themeColor="light1" w:fill="ffffff" w:themeFill="light1"/>
         <w:tcBorders>
-          <w:top w:val="none"/>
-          <w:left w:val="none"/>
+          <w:top w:val="none" w:color="000000" w:sz="4" w:space="0"/>
+          <w:left w:val="none" w:color="000000" w:sz="4" w:space="0"/>
           <w:bottom w:val="single" w:color="000000" w:themeColor="accent4" w:themeTint="9A" w:sz="4" w:space="0"/>
-          <w:right w:val="none"/>
+          <w:right w:val="none" w:color="000000" w:sz="4" w:space="0"/>
         </w:tcBorders>
       </w:tcPr>
     </w:tblStylePr>
@@ -24468,12 +24602,12 @@
         <w:tblBorders/>
       </w:tblPr>
       <w:tcPr>
-        <w:shd w:color="ffffff"/>
+        <w:shd w:val="clear" w:color="ffffff"/>
         <w:tcBorders>
-          <w:top w:val="none"/>
+          <w:top w:val="none" w:color="000000" w:sz="4" w:space="0"/>
           <w:left w:val="single" w:color="000000" w:themeColor="accent4" w:themeTint="9A" w:sz="4" w:space="0"/>
-          <w:bottom w:val="none"/>
-          <w:right w:val="none"/>
+          <w:bottom w:val="none" w:color="000000" w:sz="4" w:space="0"/>
+          <w:right w:val="none" w:color="000000" w:sz="4" w:space="0"/>
         </w:tcBorders>
       </w:tcPr>
     </w:tblStylePr>
@@ -24496,9 +24630,9 @@
         <w:shd w:val="clear" w:color="ffffff" w:themeColor="light1" w:fill="ffffff" w:themeFill="light1"/>
         <w:tcBorders>
           <w:top w:val="single" w:color="000000" w:themeColor="accent4" w:themeTint="9A" w:sz="4" w:space="0"/>
-          <w:left w:val="none"/>
-          <w:bottom w:val="none"/>
-          <w:right w:val="none"/>
+          <w:left w:val="none" w:color="000000" w:sz="4" w:space="0"/>
+          <w:bottom w:val="none" w:color="000000" w:sz="4" w:space="0"/>
+          <w:right w:val="none" w:color="000000" w:sz="4" w:space="0"/>
         </w:tcBorders>
       </w:tcPr>
     </w:tblStylePr>
@@ -24573,9 +24707,9 @@
       </w:tcPr>
     </w:tblStylePr>
   </w:style>
-  <w:style w:type="table" w:styleId="114">
+  <w:style w:type="table" w:styleId="803">
     <w:name w:val="List Table 7 Colorful - Accent 5"/>
-    <w:basedOn w:val="10"/>
+    <w:basedOn w:val="699"/>
     <w:uiPriority w:val="99"/>
     <w:pPr>
       <w:pBdr/>
@@ -24674,11 +24808,11 @@
         <w:tblBorders/>
       </w:tblPr>
       <w:tcPr>
-        <w:shd w:color="ffffff"/>
+        <w:shd w:val="clear" w:color="ffffff"/>
         <w:tcBorders>
-          <w:top w:val="none"/>
-          <w:left w:val="none"/>
-          <w:bottom w:val="none"/>
+          <w:top w:val="none" w:color="000000" w:sz="4" w:space="0"/>
+          <w:left w:val="none" w:color="000000" w:sz="4" w:space="0"/>
+          <w:bottom w:val="none" w:color="000000" w:sz="4" w:space="0"/>
           <w:right w:val="single" w:color="000000" w:themeColor="accent5" w:themeTint="9A" w:sz="4" w:space="0"/>
         </w:tcBorders>
       </w:tcPr>
@@ -24701,10 +24835,10 @@
       <w:tcPr>
         <w:shd w:val="clear" w:color="ffffff" w:themeColor="light1" w:fill="ffffff" w:themeFill="light1"/>
         <w:tcBorders>
-          <w:top w:val="none"/>
-          <w:left w:val="none"/>
+          <w:top w:val="none" w:color="000000" w:sz="4" w:space="0"/>
+          <w:left w:val="none" w:color="000000" w:sz="4" w:space="0"/>
           <w:bottom w:val="single" w:color="000000" w:themeColor="accent5" w:themeTint="9A" w:sz="4" w:space="0"/>
-          <w:right w:val="none"/>
+          <w:right w:val="none" w:color="000000" w:sz="4" w:space="0"/>
         </w:tcBorders>
       </w:tcPr>
     </w:tblStylePr>
@@ -24724,12 +24858,12 @@
         <w:tblBorders/>
       </w:tblPr>
       <w:tcPr>
-        <w:shd w:color="ffffff"/>
+        <w:shd w:val="clear" w:color="ffffff"/>
         <w:tcBorders>
-          <w:top w:val="none"/>
+          <w:top w:val="none" w:color="000000" w:sz="4" w:space="0"/>
           <w:left w:val="single" w:color="000000" w:themeColor="accent5" w:themeTint="9A" w:sz="4" w:space="0"/>
-          <w:bottom w:val="none"/>
-          <w:right w:val="none"/>
+          <w:bottom w:val="none" w:color="000000" w:sz="4" w:space="0"/>
+          <w:right w:val="none" w:color="000000" w:sz="4" w:space="0"/>
         </w:tcBorders>
       </w:tcPr>
     </w:tblStylePr>
@@ -24752,9 +24886,9 @@
         <w:shd w:val="clear" w:color="ffffff" w:themeColor="light1" w:fill="ffffff" w:themeFill="light1"/>
         <w:tcBorders>
           <w:top w:val="single" w:color="000000" w:themeColor="accent5" w:themeTint="9A" w:sz="4" w:space="0"/>
-          <w:left w:val="none"/>
-          <w:bottom w:val="none"/>
-          <w:right w:val="none"/>
+          <w:left w:val="none" w:color="000000" w:sz="4" w:space="0"/>
+          <w:bottom w:val="none" w:color="000000" w:sz="4" w:space="0"/>
+          <w:right w:val="none" w:color="000000" w:sz="4" w:space="0"/>
         </w:tcBorders>
       </w:tcPr>
     </w:tblStylePr>
@@ -24829,9 +24963,9 @@
       </w:tcPr>
     </w:tblStylePr>
   </w:style>
-  <w:style w:type="table" w:styleId="115">
+  <w:style w:type="table" w:styleId="804">
     <w:name w:val="List Table 7 Colorful - Accent 6"/>
-    <w:basedOn w:val="10"/>
+    <w:basedOn w:val="699"/>
     <w:uiPriority w:val="99"/>
     <w:pPr>
       <w:pBdr/>
@@ -24930,11 +25064,11 @@
         <w:tblBorders/>
       </w:tblPr>
       <w:tcPr>
-        <w:shd w:color="ffffff"/>
+        <w:shd w:val="clear" w:color="ffffff"/>
         <w:tcBorders>
-          <w:top w:val="none"/>
-          <w:left w:val="none"/>
-          <w:bottom w:val="none"/>
+          <w:top w:val="none" w:color="000000" w:sz="4" w:space="0"/>
+          <w:left w:val="none" w:color="000000" w:sz="4" w:space="0"/>
+          <w:bottom w:val="none" w:color="000000" w:sz="4" w:space="0"/>
           <w:right w:val="single" w:color="000000" w:themeColor="accent6" w:themeTint="98" w:sz="4" w:space="0"/>
         </w:tcBorders>
       </w:tcPr>
@@ -24957,10 +25091,10 @@
       <w:tcPr>
         <w:shd w:val="clear" w:color="ffffff" w:themeColor="light1" w:fill="ffffff" w:themeFill="light1"/>
         <w:tcBorders>
-          <w:top w:val="none"/>
-          <w:left w:val="none"/>
+          <w:top w:val="none" w:color="000000" w:sz="4" w:space="0"/>
+          <w:left w:val="none" w:color="000000" w:sz="4" w:space="0"/>
           <w:bottom w:val="single" w:color="000000" w:themeColor="accent6" w:themeTint="98" w:sz="4" w:space="0"/>
-          <w:right w:val="none"/>
+          <w:right w:val="none" w:color="000000" w:sz="4" w:space="0"/>
         </w:tcBorders>
       </w:tcPr>
     </w:tblStylePr>
@@ -24980,12 +25114,12 @@
         <w:tblBorders/>
       </w:tblPr>
       <w:tcPr>
-        <w:shd w:color="ffffff"/>
+        <w:shd w:val="clear" w:color="ffffff"/>
         <w:tcBorders>
-          <w:top w:val="none"/>
+          <w:top w:val="none" w:color="000000" w:sz="4" w:space="0"/>
           <w:left w:val="single" w:color="000000" w:themeColor="accent6" w:themeTint="98" w:sz="4" w:space="0"/>
-          <w:bottom w:val="none"/>
-          <w:right w:val="none"/>
+          <w:bottom w:val="none" w:color="000000" w:sz="4" w:space="0"/>
+          <w:right w:val="none" w:color="000000" w:sz="4" w:space="0"/>
         </w:tcBorders>
       </w:tcPr>
     </w:tblStylePr>
@@ -25008,9 +25142,9 @@
         <w:shd w:val="clear" w:color="ffffff" w:themeColor="light1" w:fill="ffffff" w:themeFill="light1"/>
         <w:tcBorders>
           <w:top w:val="single" w:color="000000" w:themeColor="accent6" w:themeTint="98" w:sz="4" w:space="0"/>
-          <w:left w:val="none"/>
-          <w:bottom w:val="none"/>
-          <w:right w:val="none"/>
+          <w:left w:val="none" w:color="000000" w:sz="4" w:space="0"/>
+          <w:bottom w:val="none" w:color="000000" w:sz="4" w:space="0"/>
+          <w:right w:val="none" w:color="000000" w:sz="4" w:space="0"/>
         </w:tcBorders>
       </w:tcPr>
     </w:tblStylePr>
@@ -25085,9 +25219,9 @@
       </w:tcPr>
     </w:tblStylePr>
   </w:style>
-  <w:style w:type="table" w:styleId="116">
+  <w:style w:type="table" w:styleId="805">
     <w:name w:val="Lined - Accent"/>
-    <w:basedOn w:val="10"/>
+    <w:basedOn w:val="699"/>
     <w:uiPriority w:val="99"/>
     <w:pPr>
       <w:pBdr/>
@@ -25322,9 +25456,9 @@
       </w:tcPr>
     </w:tblStylePr>
   </w:style>
-  <w:style w:type="table" w:styleId="117">
+  <w:style w:type="table" w:styleId="806">
     <w:name w:val="Lined - Accent 1"/>
-    <w:basedOn w:val="10"/>
+    <w:basedOn w:val="699"/>
     <w:uiPriority w:val="99"/>
     <w:pPr>
       <w:pBdr/>
@@ -25559,9 +25693,9 @@
       </w:tcPr>
     </w:tblStylePr>
   </w:style>
-  <w:style w:type="table" w:styleId="118">
+  <w:style w:type="table" w:styleId="807">
     <w:name w:val="Lined - Accent 2"/>
-    <w:basedOn w:val="10"/>
+    <w:basedOn w:val="699"/>
     <w:uiPriority w:val="99"/>
     <w:pPr>
       <w:pBdr/>
@@ -25796,9 +25930,9 @@
       </w:tcPr>
     </w:tblStylePr>
   </w:style>
-  <w:style w:type="table" w:styleId="119">
+  <w:style w:type="table" w:styleId="808">
     <w:name w:val="Lined - Accent 3"/>
-    <w:basedOn w:val="10"/>
+    <w:basedOn w:val="699"/>
     <w:uiPriority w:val="99"/>
     <w:pPr>
       <w:pBdr/>
@@ -26033,9 +26167,9 @@
       </w:tcPr>
     </w:tblStylePr>
   </w:style>
-  <w:style w:type="table" w:styleId="120">
+  <w:style w:type="table" w:styleId="809">
     <w:name w:val="Lined - Accent 4"/>
-    <w:basedOn w:val="10"/>
+    <w:basedOn w:val="699"/>
     <w:uiPriority w:val="99"/>
     <w:pPr>
       <w:pBdr/>
@@ -26270,9 +26404,9 @@
       </w:tcPr>
     </w:tblStylePr>
   </w:style>
-  <w:style w:type="table" w:styleId="121">
+  <w:style w:type="table" w:styleId="810">
     <w:name w:val="Lined - Accent 5"/>
-    <w:basedOn w:val="10"/>
+    <w:basedOn w:val="699"/>
     <w:uiPriority w:val="99"/>
     <w:pPr>
       <w:pBdr/>
@@ -26507,9 +26641,9 @@
       </w:tcPr>
     </w:tblStylePr>
   </w:style>
-  <w:style w:type="table" w:styleId="122">
+  <w:style w:type="table" w:styleId="811">
     <w:name w:val="Lined - Accent 6"/>
-    <w:basedOn w:val="10"/>
+    <w:basedOn w:val="699"/>
     <w:uiPriority w:val="99"/>
     <w:pPr>
       <w:pBdr/>
@@ -26744,9 +26878,9 @@
       </w:tcPr>
     </w:tblStylePr>
   </w:style>
-  <w:style w:type="table" w:styleId="123">
+  <w:style w:type="table" w:styleId="812">
     <w:name w:val="Bordered &amp; Lined - Accent"/>
-    <w:basedOn w:val="10"/>
+    <w:basedOn w:val="699"/>
     <w:uiPriority w:val="99"/>
     <w:pPr>
       <w:pBdr/>
@@ -26988,9 +27122,9 @@
       </w:tcPr>
     </w:tblStylePr>
   </w:style>
-  <w:style w:type="table" w:styleId="124">
+  <w:style w:type="table" w:styleId="813">
     <w:name w:val="Bordered &amp; Lined - Accent 1"/>
-    <w:basedOn w:val="10"/>
+    <w:basedOn w:val="699"/>
     <w:uiPriority w:val="99"/>
     <w:pPr>
       <w:pBdr/>
@@ -27232,9 +27366,9 @@
       </w:tcPr>
     </w:tblStylePr>
   </w:style>
-  <w:style w:type="table" w:styleId="125">
+  <w:style w:type="table" w:styleId="814">
     <w:name w:val="Bordered &amp; Lined - Accent 2"/>
-    <w:basedOn w:val="10"/>
+    <w:basedOn w:val="699"/>
     <w:uiPriority w:val="99"/>
     <w:pPr>
       <w:pBdr/>
@@ -27476,9 +27610,9 @@
       </w:tcPr>
     </w:tblStylePr>
   </w:style>
-  <w:style w:type="table" w:styleId="126">
+  <w:style w:type="table" w:styleId="815">
     <w:name w:val="Bordered &amp; Lined - Accent 3"/>
-    <w:basedOn w:val="10"/>
+    <w:basedOn w:val="699"/>
     <w:uiPriority w:val="99"/>
     <w:pPr>
       <w:pBdr/>
@@ -27720,9 +27854,9 @@
       </w:tcPr>
     </w:tblStylePr>
   </w:style>
-  <w:style w:type="table" w:styleId="127">
+  <w:style w:type="table" w:styleId="816">
     <w:name w:val="Bordered &amp; Lined - Accent 4"/>
-    <w:basedOn w:val="10"/>
+    <w:basedOn w:val="699"/>
     <w:uiPriority w:val="99"/>
     <w:pPr>
       <w:pBdr/>
@@ -27964,9 +28098,9 @@
       </w:tcPr>
     </w:tblStylePr>
   </w:style>
-  <w:style w:type="table" w:styleId="128">
+  <w:style w:type="table" w:styleId="817">
     <w:name w:val="Bordered &amp; Lined - Accent 5"/>
-    <w:basedOn w:val="10"/>
+    <w:basedOn w:val="699"/>
     <w:uiPriority w:val="99"/>
     <w:pPr>
       <w:pBdr/>
@@ -28208,9 +28342,9 @@
       </w:tcPr>
     </w:tblStylePr>
   </w:style>
-  <w:style w:type="table" w:styleId="129">
+  <w:style w:type="table" w:styleId="818">
     <w:name w:val="Bordered &amp; Lined - Accent 6"/>
-    <w:basedOn w:val="10"/>
+    <w:basedOn w:val="699"/>
     <w:uiPriority w:val="99"/>
     <w:pPr>
       <w:pBdr/>
@@ -28452,9 +28586,9 @@
       </w:tcPr>
     </w:tblStylePr>
   </w:style>
-  <w:style w:type="table" w:styleId="130">
+  <w:style w:type="table" w:styleId="819">
     <w:name w:val="Bordered"/>
-    <w:basedOn w:val="10"/>
+    <w:basedOn w:val="699"/>
     <w:uiPriority w:val="99"/>
     <w:pPr>
       <w:pBdr/>
@@ -28683,9 +28817,9 @@
       </w:tcPr>
     </w:tblStylePr>
   </w:style>
-  <w:style w:type="table" w:styleId="131">
+  <w:style w:type="table" w:styleId="820">
     <w:name w:val="Bordered - Accent 1"/>
-    <w:basedOn w:val="10"/>
+    <w:basedOn w:val="699"/>
     <w:uiPriority w:val="99"/>
     <w:pPr>
       <w:pBdr/>
@@ -28914,9 +29048,9 @@
       </w:tcPr>
     </w:tblStylePr>
   </w:style>
-  <w:style w:type="table" w:styleId="132">
+  <w:style w:type="table" w:styleId="821">
     <w:name w:val="Bordered - Accent 2"/>
-    <w:basedOn w:val="10"/>
+    <w:basedOn w:val="699"/>
     <w:uiPriority w:val="99"/>
     <w:pPr>
       <w:pBdr/>
@@ -29145,9 +29279,9 @@
       </w:tcPr>
     </w:tblStylePr>
   </w:style>
-  <w:style w:type="table" w:styleId="133">
+  <w:style w:type="table" w:styleId="822">
     <w:name w:val="Bordered - Accent 3"/>
-    <w:basedOn w:val="10"/>
+    <w:basedOn w:val="699"/>
     <w:uiPriority w:val="99"/>
     <w:pPr>
       <w:pBdr/>
@@ -29376,9 +29510,9 @@
       </w:tcPr>
     </w:tblStylePr>
   </w:style>
-  <w:style w:type="table" w:styleId="134">
+  <w:style w:type="table" w:styleId="823">
     <w:name w:val="Bordered - Accent 4"/>
-    <w:basedOn w:val="10"/>
+    <w:basedOn w:val="699"/>
     <w:uiPriority w:val="99"/>
     <w:pPr>
       <w:pBdr/>
@@ -29607,9 +29741,9 @@
       </w:tcPr>
     </w:tblStylePr>
   </w:style>
-  <w:style w:type="table" w:styleId="135">
+  <w:style w:type="table" w:styleId="824">
     <w:name w:val="Bordered - Accent 5"/>
-    <w:basedOn w:val="10"/>
+    <w:basedOn w:val="699"/>
     <w:uiPriority w:val="99"/>
     <w:pPr>
       <w:pBdr/>
@@ -29838,9 +29972,9 @@
       </w:tcPr>
     </w:tblStylePr>
   </w:style>
-  <w:style w:type="table" w:styleId="136">
+  <w:style w:type="table" w:styleId="825">
     <w:name w:val="Bordered - Accent 6"/>
-    <w:basedOn w:val="10"/>
+    <w:basedOn w:val="699"/>
     <w:uiPriority w:val="99"/>
     <w:pPr>
       <w:pBdr/>
@@ -30069,7 +30203,7 @@
       </w:tcPr>
     </w:tblStylePr>
   </w:style>
-  <w:style w:type="paragraph" w:styleId="137" w:default="1">
+  <w:style w:type="paragraph" w:styleId="826" w:default="1">
     <w:name w:val="Normal"/>
     <w:qFormat/>
     <w:pPr>
@@ -30078,11 +30212,11 @@
       <w:ind/>
     </w:pPr>
   </w:style>
-  <w:style w:type="paragraph" w:styleId="138">
+  <w:style w:type="paragraph" w:styleId="827">
     <w:name w:val="Heading 1"/>
-    <w:basedOn w:val="137"/>
-    <w:next w:val="137"/>
-    <w:link w:val="149"/>
+    <w:basedOn w:val="826"/>
+    <w:next w:val="826"/>
+    <w:link w:val="838"/>
     <w:uiPriority w:val="9"/>
     <w:qFormat/>
     <w:pPr>
@@ -30100,11 +30234,11 @@
       <w:szCs w:val="40"/>
     </w:rPr>
   </w:style>
-  <w:style w:type="paragraph" w:styleId="139">
+  <w:style w:type="paragraph" w:styleId="828">
     <w:name w:val="Heading 2"/>
-    <w:basedOn w:val="137"/>
-    <w:next w:val="137"/>
-    <w:link w:val="150"/>
+    <w:basedOn w:val="826"/>
+    <w:next w:val="826"/>
+    <w:link w:val="839"/>
     <w:uiPriority w:val="9"/>
     <w:unhideWhenUsed/>
     <w:qFormat/>
@@ -30123,11 +30257,11 @@
       <w:szCs w:val="32"/>
     </w:rPr>
   </w:style>
-  <w:style w:type="paragraph" w:styleId="140">
+  <w:style w:type="paragraph" w:styleId="829">
     <w:name w:val="Heading 3"/>
-    <w:basedOn w:val="137"/>
-    <w:next w:val="137"/>
-    <w:link w:val="151"/>
+    <w:basedOn w:val="826"/>
+    <w:next w:val="826"/>
+    <w:link w:val="840"/>
     <w:uiPriority w:val="9"/>
     <w:unhideWhenUsed/>
     <w:qFormat/>
@@ -30146,11 +30280,11 @@
       <w:szCs w:val="28"/>
     </w:rPr>
   </w:style>
-  <w:style w:type="paragraph" w:styleId="141">
+  <w:style w:type="paragraph" w:styleId="830">
     <w:name w:val="Heading 4"/>
-    <w:basedOn w:val="137"/>
-    <w:next w:val="137"/>
-    <w:link w:val="152"/>
+    <w:basedOn w:val="826"/>
+    <w:next w:val="826"/>
+    <w:link w:val="841"/>
     <w:uiPriority w:val="9"/>
     <w:unhideWhenUsed/>
     <w:qFormat/>
@@ -30169,11 +30303,11 @@
       <w:color w:val="0f4761" w:themeColor="accent1" w:themeShade="BF"/>
     </w:rPr>
   </w:style>
-  <w:style w:type="paragraph" w:styleId="142">
+  <w:style w:type="paragraph" w:styleId="831">
     <w:name w:val="Heading 5"/>
-    <w:basedOn w:val="137"/>
-    <w:next w:val="137"/>
-    <w:link w:val="153"/>
+    <w:basedOn w:val="826"/>
+    <w:next w:val="826"/>
+    <w:link w:val="842"/>
     <w:uiPriority w:val="9"/>
     <w:unhideWhenUsed/>
     <w:qFormat/>
@@ -30190,11 +30324,11 @@
       <w:color w:val="0f4761" w:themeColor="accent1" w:themeShade="BF"/>
     </w:rPr>
   </w:style>
-  <w:style w:type="paragraph" w:styleId="143">
+  <w:style w:type="paragraph" w:styleId="832">
     <w:name w:val="Heading 6"/>
-    <w:basedOn w:val="137"/>
-    <w:next w:val="137"/>
-    <w:link w:val="154"/>
+    <w:basedOn w:val="826"/>
+    <w:next w:val="826"/>
+    <w:link w:val="843"/>
     <w:uiPriority w:val="9"/>
     <w:unhideWhenUsed/>
     <w:qFormat/>
@@ -30213,11 +30347,11 @@
       <w:color w:val="595959" w:themeColor="text1" w:themeTint="A6"/>
     </w:rPr>
   </w:style>
-  <w:style w:type="paragraph" w:styleId="144">
+  <w:style w:type="paragraph" w:styleId="833">
     <w:name w:val="Heading 7"/>
-    <w:basedOn w:val="137"/>
-    <w:next w:val="137"/>
-    <w:link w:val="155"/>
+    <w:basedOn w:val="826"/>
+    <w:next w:val="826"/>
+    <w:link w:val="844"/>
     <w:uiPriority w:val="9"/>
     <w:unhideWhenUsed/>
     <w:qFormat/>
@@ -30234,11 +30368,11 @@
       <w:color w:val="595959" w:themeColor="text1" w:themeTint="A6"/>
     </w:rPr>
   </w:style>
-  <w:style w:type="paragraph" w:styleId="145">
+  <w:style w:type="paragraph" w:styleId="834">
     <w:name w:val="Heading 8"/>
-    <w:basedOn w:val="137"/>
-    <w:next w:val="137"/>
-    <w:link w:val="156"/>
+    <w:basedOn w:val="826"/>
+    <w:next w:val="826"/>
+    <w:link w:val="845"/>
     <w:uiPriority w:val="9"/>
     <w:unhideWhenUsed/>
     <w:qFormat/>
@@ -30257,11 +30391,11 @@
       <w:color w:val="272727" w:themeColor="text1" w:themeTint="D8"/>
     </w:rPr>
   </w:style>
-  <w:style w:type="paragraph" w:styleId="146">
+  <w:style w:type="paragraph" w:styleId="835">
     <w:name w:val="Heading 9"/>
-    <w:basedOn w:val="137"/>
-    <w:next w:val="137"/>
-    <w:link w:val="157"/>
+    <w:basedOn w:val="826"/>
+    <w:next w:val="826"/>
+    <w:link w:val="846"/>
     <w:uiPriority w:val="9"/>
     <w:unhideWhenUsed/>
     <w:qFormat/>
@@ -30280,7 +30414,7 @@
       <w:color w:val="272727" w:themeColor="text1" w:themeTint="D8"/>
     </w:rPr>
   </w:style>
-  <w:style w:type="character" w:styleId="147" w:default="1">
+  <w:style w:type="character" w:styleId="836" w:default="1">
     <w:name w:val="Default Paragraph Font"/>
     <w:uiPriority w:val="1"/>
     <w:semiHidden/>
@@ -30291,7 +30425,7 @@
       <w:ind/>
     </w:pPr>
   </w:style>
-  <w:style w:type="numbering" w:styleId="148" w:default="1">
+  <w:style w:type="numbering" w:styleId="837" w:default="1">
     <w:name w:val="No List"/>
     <w:uiPriority w:val="99"/>
     <w:semiHidden/>
@@ -30302,10 +30436,10 @@
       <w:ind/>
     </w:pPr>
   </w:style>
-  <w:style w:type="character" w:styleId="149">
+  <w:style w:type="character" w:styleId="838">
     <w:name w:val="Heading 1 Char"/>
-    <w:basedOn w:val="147"/>
-    <w:link w:val="138"/>
+    <w:basedOn w:val="836"/>
+    <w:link w:val="827"/>
     <w:uiPriority w:val="9"/>
     <w:pPr>
       <w:pBdr/>
@@ -30319,10 +30453,10 @@
       <w:szCs w:val="40"/>
     </w:rPr>
   </w:style>
-  <w:style w:type="character" w:styleId="150">
+  <w:style w:type="character" w:styleId="839">
     <w:name w:val="Heading 2 Char"/>
-    <w:basedOn w:val="147"/>
-    <w:link w:val="139"/>
+    <w:basedOn w:val="836"/>
+    <w:link w:val="828"/>
     <w:uiPriority w:val="9"/>
     <w:pPr>
       <w:pBdr/>
@@ -30336,10 +30470,10 @@
       <w:szCs w:val="32"/>
     </w:rPr>
   </w:style>
-  <w:style w:type="character" w:styleId="151">
+  <w:style w:type="character" w:styleId="840">
     <w:name w:val="Heading 3 Char"/>
-    <w:basedOn w:val="147"/>
-    <w:link w:val="140"/>
+    <w:basedOn w:val="836"/>
+    <w:link w:val="829"/>
     <w:uiPriority w:val="9"/>
     <w:pPr>
       <w:pBdr/>
@@ -30353,10 +30487,10 @@
       <w:szCs w:val="28"/>
     </w:rPr>
   </w:style>
-  <w:style w:type="character" w:styleId="152">
+  <w:style w:type="character" w:styleId="841">
     <w:name w:val="Heading 4 Char"/>
-    <w:basedOn w:val="147"/>
-    <w:link w:val="141"/>
+    <w:basedOn w:val="836"/>
+    <w:link w:val="830"/>
     <w:uiPriority w:val="9"/>
     <w:pPr>
       <w:pBdr/>
@@ -30370,10 +30504,10 @@
       <w:color w:val="0f4761" w:themeColor="accent1" w:themeShade="BF"/>
     </w:rPr>
   </w:style>
-  <w:style w:type="character" w:styleId="153">
+  <w:style w:type="character" w:styleId="842">
     <w:name w:val="Heading 5 Char"/>
-    <w:basedOn w:val="147"/>
-    <w:link w:val="142"/>
+    <w:basedOn w:val="836"/>
+    <w:link w:val="831"/>
     <w:uiPriority w:val="9"/>
     <w:pPr>
       <w:pBdr/>
@@ -30385,10 +30519,10 @@
       <w:color w:val="0f4761" w:themeColor="accent1" w:themeShade="BF"/>
     </w:rPr>
   </w:style>
-  <w:style w:type="character" w:styleId="154">
+  <w:style w:type="character" w:styleId="843">
     <w:name w:val="Heading 6 Char"/>
-    <w:basedOn w:val="147"/>
-    <w:link w:val="143"/>
+    <w:basedOn w:val="836"/>
+    <w:link w:val="832"/>
     <w:uiPriority w:val="9"/>
     <w:pPr>
       <w:pBdr/>
@@ -30402,10 +30536,10 @@
       <w:color w:val="595959" w:themeColor="text1" w:themeTint="A6"/>
     </w:rPr>
   </w:style>
-  <w:style w:type="character" w:styleId="155">
+  <w:style w:type="character" w:styleId="844">
     <w:name w:val="Heading 7 Char"/>
-    <w:basedOn w:val="147"/>
-    <w:link w:val="144"/>
+    <w:basedOn w:val="836"/>
+    <w:link w:val="833"/>
     <w:uiPriority w:val="9"/>
     <w:pPr>
       <w:pBdr/>
@@ -30417,10 +30551,10 @@
       <w:color w:val="595959" w:themeColor="text1" w:themeTint="A6"/>
     </w:rPr>
   </w:style>
-  <w:style w:type="character" w:styleId="156">
+  <w:style w:type="character" w:styleId="845">
     <w:name w:val="Heading 8 Char"/>
-    <w:basedOn w:val="147"/>
-    <w:link w:val="145"/>
+    <w:basedOn w:val="836"/>
+    <w:link w:val="834"/>
     <w:uiPriority w:val="9"/>
     <w:pPr>
       <w:pBdr/>
@@ -30434,10 +30568,10 @@
       <w:color w:val="272727" w:themeColor="text1" w:themeTint="D8"/>
     </w:rPr>
   </w:style>
-  <w:style w:type="character" w:styleId="157">
+  <w:style w:type="character" w:styleId="846">
     <w:name w:val="Heading 9 Char"/>
-    <w:basedOn w:val="147"/>
-    <w:link w:val="146"/>
+    <w:basedOn w:val="836"/>
+    <w:link w:val="835"/>
     <w:uiPriority w:val="9"/>
     <w:pPr>
       <w:pBdr/>
@@ -30451,11 +30585,11 @@
       <w:color w:val="272727" w:themeColor="text1" w:themeTint="D8"/>
     </w:rPr>
   </w:style>
-  <w:style w:type="paragraph" w:styleId="158">
+  <w:style w:type="paragraph" w:styleId="847">
     <w:name w:val="Title"/>
-    <w:basedOn w:val="137"/>
-    <w:next w:val="137"/>
-    <w:link w:val="159"/>
+    <w:basedOn w:val="826"/>
+    <w:next w:val="826"/>
+    <w:link w:val="848"/>
     <w:uiPriority w:val="10"/>
     <w:qFormat/>
     <w:pPr>
@@ -30471,10 +30605,10 @@
       <w:szCs w:val="56"/>
     </w:rPr>
   </w:style>
-  <w:style w:type="character" w:styleId="159">
+  <w:style w:type="character" w:styleId="848">
     <w:name w:val="Title Char"/>
-    <w:basedOn w:val="147"/>
-    <w:link w:val="158"/>
+    <w:basedOn w:val="836"/>
+    <w:link w:val="847"/>
     <w:uiPriority w:val="10"/>
     <w:pPr>
       <w:pBdr/>
@@ -30488,11 +30622,11 @@
       <w:szCs w:val="56"/>
     </w:rPr>
   </w:style>
-  <w:style w:type="paragraph" w:styleId="160">
+  <w:style w:type="paragraph" w:styleId="849">
     <w:name w:val="Subtitle"/>
-    <w:basedOn w:val="137"/>
-    <w:next w:val="137"/>
-    <w:link w:val="161"/>
+    <w:basedOn w:val="826"/>
+    <w:next w:val="826"/>
+    <w:link w:val="850"/>
     <w:uiPriority w:val="11"/>
     <w:qFormat/>
     <w:pPr>
@@ -30510,10 +30644,10 @@
       <w:szCs w:val="28"/>
     </w:rPr>
   </w:style>
-  <w:style w:type="character" w:styleId="161">
+  <w:style w:type="character" w:styleId="850">
     <w:name w:val="Subtitle Char"/>
-    <w:basedOn w:val="147"/>
-    <w:link w:val="160"/>
+    <w:basedOn w:val="836"/>
+    <w:link w:val="849"/>
     <w:uiPriority w:val="11"/>
     <w:pPr>
       <w:pBdr/>
@@ -30527,11 +30661,11 @@
       <w:szCs w:val="28"/>
     </w:rPr>
   </w:style>
-  <w:style w:type="paragraph" w:styleId="162">
+  <w:style w:type="paragraph" w:styleId="851">
     <w:name w:val="Quote"/>
-    <w:basedOn w:val="137"/>
-    <w:next w:val="137"/>
-    <w:link w:val="163"/>
+    <w:basedOn w:val="826"/>
+    <w:next w:val="826"/>
+    <w:link w:val="852"/>
     <w:uiPriority w:val="29"/>
     <w:qFormat/>
     <w:pPr>
@@ -30546,10 +30680,10 @@
       <w:color w:val="404040" w:themeColor="text1" w:themeTint="BF"/>
     </w:rPr>
   </w:style>
-  <w:style w:type="character" w:styleId="163">
+  <w:style w:type="character" w:styleId="852">
     <w:name w:val="Quote Char"/>
-    <w:basedOn w:val="147"/>
-    <w:link w:val="162"/>
+    <w:basedOn w:val="836"/>
+    <w:link w:val="851"/>
     <w:uiPriority w:val="29"/>
     <w:pPr>
       <w:pBdr/>
@@ -30562,9 +30696,9 @@
       <w:color w:val="404040" w:themeColor="text1" w:themeTint="BF"/>
     </w:rPr>
   </w:style>
-  <w:style w:type="paragraph" w:styleId="164">
+  <w:style w:type="paragraph" w:styleId="853">
     <w:name w:val="List Paragraph"/>
-    <w:basedOn w:val="137"/>
+    <w:basedOn w:val="826"/>
     <w:uiPriority w:val="34"/>
     <w:qFormat/>
     <w:pPr>
@@ -30574,9 +30708,9 @@
       <w:contextualSpacing w:val="true"/>
     </w:pPr>
   </w:style>
-  <w:style w:type="character" w:styleId="165">
+  <w:style w:type="character" w:styleId="854">
     <w:name w:val="Intense Emphasis"/>
-    <w:basedOn w:val="147"/>
+    <w:basedOn w:val="836"/>
     <w:uiPriority w:val="21"/>
     <w:qFormat/>
     <w:pPr>
@@ -30590,11 +30724,11 @@
       <w:color w:val="0f4761" w:themeColor="accent1" w:themeShade="BF"/>
     </w:rPr>
   </w:style>
-  <w:style w:type="paragraph" w:styleId="166">
+  <w:style w:type="paragraph" w:styleId="855">
     <w:name w:val="Intense Quote"/>
-    <w:basedOn w:val="137"/>
-    <w:next w:val="137"/>
-    <w:link w:val="167"/>
+    <w:basedOn w:val="826"/>
+    <w:next w:val="826"/>
+    <w:link w:val="856"/>
     <w:uiPriority w:val="30"/>
     <w:qFormat/>
     <w:pPr>
@@ -30612,10 +30746,10 @@
       <w:color w:val="0f4761" w:themeColor="accent1" w:themeShade="BF"/>
     </w:rPr>
   </w:style>
-  <w:style w:type="character" w:styleId="167">
+  <w:style w:type="character" w:styleId="856">
     <w:name w:val="Intense Quote Char"/>
-    <w:basedOn w:val="147"/>
-    <w:link w:val="166"/>
+    <w:basedOn w:val="836"/>
+    <w:link w:val="855"/>
     <w:uiPriority w:val="30"/>
     <w:pPr>
       <w:pBdr/>
@@ -30628,9 +30762,9 @@
       <w:color w:val="0f4761" w:themeColor="accent1" w:themeShade="BF"/>
     </w:rPr>
   </w:style>
-  <w:style w:type="character" w:styleId="168">
+  <w:style w:type="character" w:styleId="857">
     <w:name w:val="Intense Reference"/>
-    <w:basedOn w:val="147"/>
+    <w:basedOn w:val="836"/>
     <w:uiPriority w:val="32"/>
     <w:qFormat/>
     <w:pPr>
@@ -30646,9 +30780,9 @@
       <w:spacing w:val="5"/>
     </w:rPr>
   </w:style>
-  <w:style w:type="paragraph" w:styleId="169">
+  <w:style w:type="paragraph" w:styleId="858">
     <w:name w:val="No Spacing"/>
-    <w:basedOn w:val="137"/>
+    <w:basedOn w:val="826"/>
     <w:uiPriority w:val="1"/>
     <w:qFormat/>
     <w:pPr>
@@ -30657,9 +30791,9 @@
       <w:ind/>
     </w:pPr>
   </w:style>
-  <w:style w:type="character" w:styleId="170">
+  <w:style w:type="character" w:styleId="859">
     <w:name w:val="Subtle Emphasis"/>
-    <w:basedOn w:val="147"/>
+    <w:basedOn w:val="836"/>
     <w:uiPriority w:val="19"/>
     <w:qFormat/>
     <w:pPr>
@@ -30673,9 +30807,9 @@
       <w:color w:val="404040" w:themeColor="text1" w:themeTint="BF"/>
     </w:rPr>
   </w:style>
-  <w:style w:type="character" w:styleId="171">
+  <w:style w:type="character" w:styleId="860">
     <w:name w:val="Emphasis"/>
-    <w:basedOn w:val="147"/>
+    <w:basedOn w:val="836"/>
     <w:uiPriority w:val="20"/>
     <w:qFormat/>
     <w:pPr>
@@ -30688,9 +30822,9 @@
       <w:iCs/>
     </w:rPr>
   </w:style>
-  <w:style w:type="character" w:styleId="172">
+  <w:style w:type="character" w:styleId="861">
     <w:name w:val="Strong"/>
-    <w:basedOn w:val="147"/>
+    <w:basedOn w:val="836"/>
     <w:uiPriority w:val="22"/>
     <w:qFormat/>
     <w:pPr>
@@ -30703,9 +30837,9 @@
       <w:bCs/>
     </w:rPr>
   </w:style>
-  <w:style w:type="character" w:styleId="173">
+  <w:style w:type="character" w:styleId="862">
     <w:name w:val="Subtle Reference"/>
-    <w:basedOn w:val="147"/>
+    <w:basedOn w:val="836"/>
     <w:uiPriority w:val="31"/>
     <w:qFormat/>
     <w:pPr>
@@ -30718,9 +30852,9 @@
       <w:color w:val="5a5a5a" w:themeColor="text1" w:themeTint="A5"/>
     </w:rPr>
   </w:style>
-  <w:style w:type="character" w:styleId="174">
+  <w:style w:type="character" w:styleId="863">
     <w:name w:val="Book Title"/>
-    <w:basedOn w:val="147"/>
+    <w:basedOn w:val="836"/>
     <w:uiPriority w:val="33"/>
     <w:qFormat/>
     <w:pPr>
@@ -30736,10 +30870,10 @@
       <w:spacing w:val="5"/>
     </w:rPr>
   </w:style>
-  <w:style w:type="paragraph" w:styleId="175">
+  <w:style w:type="paragraph" w:styleId="864">
     <w:name w:val="Header"/>
-    <w:basedOn w:val="137"/>
-    <w:link w:val="176"/>
+    <w:basedOn w:val="826"/>
+    <w:link w:val="865"/>
     <w:uiPriority w:val="99"/>
     <w:unhideWhenUsed/>
     <w:pPr>
@@ -30752,10 +30886,10 @@
       <w:ind/>
     </w:pPr>
   </w:style>
-  <w:style w:type="character" w:styleId="176">
+  <w:style w:type="character" w:styleId="865">
     <w:name w:val="Header Char"/>
-    <w:basedOn w:val="147"/>
-    <w:link w:val="175"/>
+    <w:basedOn w:val="836"/>
+    <w:link w:val="864"/>
     <w:uiPriority w:val="99"/>
     <w:pPr>
       <w:pBdr/>
@@ -30763,10 +30897,10 @@
       <w:ind/>
     </w:pPr>
   </w:style>
-  <w:style w:type="paragraph" w:styleId="177">
+  <w:style w:type="paragraph" w:styleId="866">
     <w:name w:val="Footer"/>
-    <w:basedOn w:val="137"/>
-    <w:link w:val="178"/>
+    <w:basedOn w:val="826"/>
+    <w:link w:val="867"/>
     <w:uiPriority w:val="99"/>
     <w:unhideWhenUsed/>
     <w:pPr>
@@ -30779,10 +30913,10 @@
       <w:ind/>
     </w:pPr>
   </w:style>
-  <w:style w:type="character" w:styleId="178">
+  <w:style w:type="character" w:styleId="867">
     <w:name w:val="Footer Char"/>
-    <w:basedOn w:val="147"/>
-    <w:link w:val="177"/>
+    <w:basedOn w:val="836"/>
+    <w:link w:val="866"/>
     <w:uiPriority w:val="99"/>
     <w:pPr>
       <w:pBdr/>
@@ -30790,10 +30924,10 @@
       <w:ind/>
     </w:pPr>
   </w:style>
-  <w:style w:type="paragraph" w:styleId="180">
+  <w:style w:type="paragraph" w:styleId="868">
     <w:name w:val="footnote text"/>
-    <w:basedOn w:val="137"/>
-    <w:link w:val="181"/>
+    <w:basedOn w:val="826"/>
+    <w:link w:val="869"/>
     <w:uiPriority w:val="99"/>
     <w:semiHidden/>
     <w:unhideWhenUsed/>
@@ -30807,10 +30941,10 @@
       <w:szCs w:val="20"/>
     </w:rPr>
   </w:style>
-  <w:style w:type="character" w:styleId="181">
+  <w:style w:type="character" w:styleId="869">
     <w:name w:val="Footnote Text Char"/>
-    <w:basedOn w:val="147"/>
-    <w:link w:val="180"/>
+    <w:basedOn w:val="836"/>
+    <w:link w:val="868"/>
     <w:uiPriority w:val="99"/>
     <w:semiHidden/>
     <w:pPr>
@@ -30823,9 +30957,9 @@
       <w:szCs w:val="20"/>
     </w:rPr>
   </w:style>
-  <w:style w:type="character" w:styleId="182">
+  <w:style w:type="character" w:styleId="870">
     <w:name w:val="footnote reference"/>
-    <w:basedOn w:val="147"/>
+    <w:basedOn w:val="836"/>
     <w:uiPriority w:val="99"/>
     <w:semiHidden/>
     <w:unhideWhenUsed/>
@@ -30838,10 +30972,10 @@
       <w:vertAlign w:val="superscript"/>
     </w:rPr>
   </w:style>
-  <w:style w:type="paragraph" w:styleId="183">
+  <w:style w:type="paragraph" w:styleId="871">
     <w:name w:val="endnote text"/>
-    <w:basedOn w:val="137"/>
-    <w:link w:val="184"/>
+    <w:basedOn w:val="826"/>
+    <w:link w:val="872"/>
     <w:uiPriority w:val="99"/>
     <w:semiHidden/>
     <w:unhideWhenUsed/>
@@ -30855,10 +30989,10 @@
       <w:szCs w:val="20"/>
     </w:rPr>
   </w:style>
-  <w:style w:type="character" w:styleId="184">
+  <w:style w:type="character" w:styleId="872">
     <w:name w:val="Endnote Text Char"/>
-    <w:basedOn w:val="147"/>
-    <w:link w:val="183"/>
+    <w:basedOn w:val="836"/>
+    <w:link w:val="871"/>
     <w:uiPriority w:val="99"/>
     <w:semiHidden/>
     <w:pPr>
@@ -30871,9 +31005,9 @@
       <w:szCs w:val="20"/>
     </w:rPr>
   </w:style>
-  <w:style w:type="character" w:styleId="185">
+  <w:style w:type="character" w:styleId="873">
     <w:name w:val="endnote reference"/>
-    <w:basedOn w:val="147"/>
+    <w:basedOn w:val="836"/>
     <w:uiPriority w:val="99"/>
     <w:semiHidden/>
     <w:unhideWhenUsed/>
@@ -30886,9 +31020,9 @@
       <w:vertAlign w:val="superscript"/>
     </w:rPr>
   </w:style>
-  <w:style w:type="character" w:styleId="186">
+  <w:style w:type="character" w:styleId="874">
     <w:name w:val="Hyperlink"/>
-    <w:basedOn w:val="147"/>
+    <w:basedOn w:val="836"/>
     <w:uiPriority w:val="99"/>
     <w:unhideWhenUsed/>
     <w:pPr>
@@ -30901,9 +31035,9 @@
       <w:u w:val="single"/>
     </w:rPr>
   </w:style>
-  <w:style w:type="character" w:styleId="187">
+  <w:style w:type="character" w:styleId="875">
     <w:name w:val="FollowedHyperlink"/>
-    <w:basedOn w:val="147"/>
+    <w:basedOn w:val="836"/>
     <w:uiPriority w:val="99"/>
     <w:semiHidden/>
     <w:unhideWhenUsed/>
@@ -30917,10 +31051,10 @@
       <w:u w:val="single"/>
     </w:rPr>
   </w:style>
-  <w:style w:type="paragraph" w:styleId="188">
+  <w:style w:type="paragraph" w:styleId="876">
     <w:name w:val="toc 1"/>
-    <w:basedOn w:val="137"/>
-    <w:next w:val="137"/>
+    <w:basedOn w:val="826"/>
+    <w:next w:val="826"/>
     <w:uiPriority w:val="39"/>
     <w:unhideWhenUsed/>
     <w:pPr>
@@ -30929,10 +31063,10 @@
       <w:ind/>
     </w:pPr>
   </w:style>
-  <w:style w:type="paragraph" w:styleId="189">
+  <w:style w:type="paragraph" w:styleId="877">
     <w:name w:val="toc 2"/>
-    <w:basedOn w:val="137"/>
-    <w:next w:val="137"/>
+    <w:basedOn w:val="826"/>
+    <w:next w:val="826"/>
     <w:uiPriority w:val="39"/>
     <w:unhideWhenUsed/>
     <w:pPr>
@@ -30941,10 +31075,10 @@
       <w:ind w:left="220"/>
     </w:pPr>
   </w:style>
-  <w:style w:type="paragraph" w:styleId="190">
+  <w:style w:type="paragraph" w:styleId="878">
     <w:name w:val="toc 3"/>
-    <w:basedOn w:val="137"/>
-    <w:next w:val="137"/>
+    <w:basedOn w:val="826"/>
+    <w:next w:val="826"/>
     <w:uiPriority w:val="39"/>
     <w:unhideWhenUsed/>
     <w:pPr>
@@ -30953,10 +31087,10 @@
       <w:ind w:left="440"/>
     </w:pPr>
   </w:style>
-  <w:style w:type="paragraph" w:styleId="191">
+  <w:style w:type="paragraph" w:styleId="879">
     <w:name w:val="toc 4"/>
-    <w:basedOn w:val="137"/>
-    <w:next w:val="137"/>
+    <w:basedOn w:val="826"/>
+    <w:next w:val="826"/>
     <w:uiPriority w:val="39"/>
     <w:unhideWhenUsed/>
     <w:pPr>
@@ -30965,10 +31099,10 @@
       <w:ind w:left="660"/>
     </w:pPr>
   </w:style>
-  <w:style w:type="paragraph" w:styleId="192">
+  <w:style w:type="paragraph" w:styleId="880">
     <w:name w:val="toc 5"/>
-    <w:basedOn w:val="137"/>
-    <w:next w:val="137"/>
+    <w:basedOn w:val="826"/>
+    <w:next w:val="826"/>
     <w:uiPriority w:val="39"/>
     <w:unhideWhenUsed/>
     <w:pPr>
@@ -30977,10 +31111,10 @@
       <w:ind w:left="880"/>
     </w:pPr>
   </w:style>
-  <w:style w:type="paragraph" w:styleId="193">
+  <w:style w:type="paragraph" w:styleId="881">
     <w:name w:val="toc 6"/>
-    <w:basedOn w:val="137"/>
-    <w:next w:val="137"/>
+    <w:basedOn w:val="826"/>
+    <w:next w:val="826"/>
     <w:uiPriority w:val="39"/>
     <w:unhideWhenUsed/>
     <w:pPr>
@@ -30989,10 +31123,10 @@
       <w:ind w:left="1100"/>
     </w:pPr>
   </w:style>
-  <w:style w:type="paragraph" w:styleId="194">
+  <w:style w:type="paragraph" w:styleId="882">
     <w:name w:val="toc 7"/>
-    <w:basedOn w:val="137"/>
-    <w:next w:val="137"/>
+    <w:basedOn w:val="826"/>
+    <w:next w:val="826"/>
     <w:uiPriority w:val="39"/>
     <w:unhideWhenUsed/>
     <w:pPr>
@@ -31001,10 +31135,10 @@
       <w:ind w:left="1320"/>
     </w:pPr>
   </w:style>
-  <w:style w:type="paragraph" w:styleId="195">
+  <w:style w:type="paragraph" w:styleId="883">
     <w:name w:val="toc 8"/>
-    <w:basedOn w:val="137"/>
-    <w:next w:val="137"/>
+    <w:basedOn w:val="826"/>
+    <w:next w:val="826"/>
     <w:uiPriority w:val="39"/>
     <w:unhideWhenUsed/>
     <w:pPr>
@@ -31013,10 +31147,10 @@
       <w:ind w:left="1540"/>
     </w:pPr>
   </w:style>
-  <w:style w:type="paragraph" w:styleId="196">
+  <w:style w:type="paragraph" w:styleId="884">
     <w:name w:val="toc 9"/>
-    <w:basedOn w:val="137"/>
-    <w:next w:val="137"/>
+    <w:basedOn w:val="826"/>
+    <w:next w:val="826"/>
     <w:uiPriority w:val="39"/>
     <w:unhideWhenUsed/>
     <w:pPr>
@@ -31025,7 +31159,7 @@
       <w:ind w:left="1760"/>
     </w:pPr>
   </w:style>
-  <w:style w:type="paragraph" w:styleId="206">
+  <w:style w:type="paragraph" w:styleId="885">
     <w:name w:val="TOC Heading"/>
     <w:uiPriority w:val="39"/>
     <w:unhideWhenUsed/>
@@ -31035,10 +31169,10 @@
       <w:ind/>
     </w:pPr>
   </w:style>
-  <w:style w:type="paragraph" w:styleId="207">
+  <w:style w:type="paragraph" w:styleId="886">
     <w:name w:val="table of figures"/>
-    <w:basedOn w:val="137"/>
-    <w:next w:val="137"/>
+    <w:basedOn w:val="826"/>
+    <w:next w:val="826"/>
     <w:uiPriority w:val="99"/>
     <w:unhideWhenUsed/>
     <w:pPr>
@@ -31047,7 +31181,7 @@
       <w:ind/>
     </w:pPr>
   </w:style>
-  <w:style w:type="paragraph" w:styleId="661">
+  <w:style w:type="paragraph" w:styleId="887">
     <w:name w:val="DStyle_paragraph"/>
     <w:pPr>
       <w:widowControl w:val="true"/>
@@ -31063,19 +31197,19 @@
       <w:lang w:val="es-CL" w:eastAsia="zh-CN" w:bidi="hi-IN"/>
     </w:rPr>
   </w:style>
-  <w:style w:type="paragraph" w:styleId="662" w:customStyle="1">
+  <w:style w:type="paragraph" w:styleId="888" w:customStyle="1">
     <w:name w:val="Standard"/>
-    <w:basedOn w:val="661"/>
+    <w:basedOn w:val="887"/>
     <w:pPr>
       <w:pBdr/>
       <w:spacing/>
       <w:ind/>
     </w:pPr>
   </w:style>
-  <w:style w:type="paragraph" w:styleId="663" w:customStyle="1">
+  <w:style w:type="paragraph" w:styleId="889" w:customStyle="1">
     <w:name w:val="Heading"/>
-    <w:basedOn w:val="662"/>
-    <w:next w:val="664"/>
+    <w:basedOn w:val="888"/>
+    <w:next w:val="890"/>
     <w:pPr>
       <w:keepNext w:val="true"/>
       <w:pBdr/>
@@ -31088,9 +31222,9 @@
       <w:szCs w:val="28"/>
     </w:rPr>
   </w:style>
-  <w:style w:type="paragraph" w:styleId="664" w:customStyle="1">
+  <w:style w:type="paragraph" w:styleId="890" w:customStyle="1">
     <w:name w:val="Text body"/>
-    <w:basedOn w:val="662"/>
+    <w:basedOn w:val="888"/>
     <w:qFormat/>
     <w:pPr>
       <w:pBdr/>
@@ -31098,9 +31232,9 @@
       <w:ind/>
     </w:pPr>
   </w:style>
-  <w:style w:type="paragraph" w:styleId="665" w:customStyle="1">
+  <w:style w:type="paragraph" w:styleId="891" w:customStyle="1">
     <w:name w:val="List"/>
-    <w:basedOn w:val="664"/>
+    <w:basedOn w:val="890"/>
     <w:pPr>
       <w:pBdr/>
       <w:spacing/>
@@ -31110,9 +31244,9 @@
       <w:rFonts w:cs="Noto Sans Devanagari"/>
     </w:rPr>
   </w:style>
-  <w:style w:type="paragraph" w:styleId="666" w:customStyle="1">
+  <w:style w:type="paragraph" w:styleId="892" w:customStyle="1">
     <w:name w:val="Caption"/>
-    <w:basedOn w:val="662"/>
+    <w:basedOn w:val="888"/>
     <w:pPr>
       <w:pBdr/>
       <w:spacing w:after="120" w:before="120"/>
@@ -31126,9 +31260,9 @@
       <w:szCs w:val="24"/>
     </w:rPr>
   </w:style>
-  <w:style w:type="paragraph" w:styleId="667" w:customStyle="1">
+  <w:style w:type="paragraph" w:styleId="893" w:customStyle="1">
     <w:name w:val="Index"/>
-    <w:basedOn w:val="662"/>
+    <w:basedOn w:val="888"/>
     <w:pPr>
       <w:pBdr/>
       <w:spacing/>

</xml_diff>